<commit_message>
Small change data research document
</commit_message>
<xml_diff>
--- a/Documenten/Onderzoeken/Welke methodes van opslaan voor data kent blazor.docx
+++ b/Documenten/Onderzoeken/Welke methodes van opslaan voor data kent blazor.docx
@@ -98,25 +98,7 @@
           <w:color w:val="000000"/>
           <w:lang w:val="nl-NL" w:eastAsia="en-NL"/>
         </w:rPr>
-        <w:t>Zoals in het projectplan beschreven ga ik dit onderzoek doen volgens het “</w:t>
-      </w:r>
-      <w:proofErr w:type="spellStart"/>
-      <w:r>
-        <w:rPr>
-          <w:rFonts w:eastAsia="Times New Roman" w:cstheme="minorHAnsi"/>
-          <w:color w:val="000000"/>
-          <w:lang w:val="nl-NL" w:eastAsia="en-NL"/>
-        </w:rPr>
-        <w:t>Choose</w:t>
-      </w:r>
-      <w:proofErr w:type="spellEnd"/>
-      <w:r>
-        <w:rPr>
-          <w:rFonts w:eastAsia="Times New Roman" w:cstheme="minorHAnsi"/>
-          <w:color w:val="000000"/>
-          <w:lang w:val="nl-NL" w:eastAsia="en-NL"/>
-        </w:rPr>
-        <w:t xml:space="preserve"> fitting” pattern.</w:t>
+        <w:t>Zoals in het projectplan beschreven ga ik dit onderzoek doen volgens het “Choose fitting” pattern.</w:t>
       </w:r>
     </w:p>
     <w:p>
@@ -407,47 +389,7 @@
           <w:shd w:val="clear" w:color="auto" w:fill="FFFFFF"/>
           <w:lang w:val="nl-NL" w:eastAsia="en-NL"/>
         </w:rPr>
-        <w:t xml:space="preserve">1. Library: </w:t>
-      </w:r>
-      <w:proofErr w:type="spellStart"/>
-      <w:r>
-        <w:rPr>
-          <w:rFonts w:eastAsia="Times New Roman" w:cstheme="minorHAnsi"/>
-          <w:color w:val="000000"/>
-          <w:shd w:val="clear" w:color="auto" w:fill="FFFFFF"/>
-          <w:lang w:val="nl-NL" w:eastAsia="en-NL"/>
-        </w:rPr>
-        <w:t>Literature</w:t>
-      </w:r>
-      <w:proofErr w:type="spellEnd"/>
-      <w:r>
-        <w:rPr>
-          <w:rFonts w:eastAsia="Times New Roman" w:cstheme="minorHAnsi"/>
-          <w:color w:val="000000"/>
-          <w:shd w:val="clear" w:color="auto" w:fill="FFFFFF"/>
-          <w:lang w:val="nl-NL" w:eastAsia="en-NL"/>
-        </w:rPr>
-        <w:t xml:space="preserve"> </w:t>
-      </w:r>
-      <w:proofErr w:type="spellStart"/>
-      <w:r>
-        <w:rPr>
-          <w:rFonts w:eastAsia="Times New Roman" w:cstheme="minorHAnsi"/>
-          <w:color w:val="000000"/>
-          <w:shd w:val="clear" w:color="auto" w:fill="FFFFFF"/>
-          <w:lang w:val="nl-NL" w:eastAsia="en-NL"/>
-        </w:rPr>
-        <w:t>study</w:t>
-      </w:r>
-      <w:proofErr w:type="spellEnd"/>
-      <w:r>
-        <w:rPr>
-          <w:rFonts w:eastAsia="Times New Roman" w:cstheme="minorHAnsi"/>
-          <w:color w:val="000000"/>
-          <w:shd w:val="clear" w:color="auto" w:fill="FFFFFF"/>
-          <w:lang w:val="nl-NL" w:eastAsia="en-NL"/>
-        </w:rPr>
-        <w:t xml:space="preserve"> &amp; community research</w:t>
+        <w:t>1. Library: Literature study &amp; community research</w:t>
       </w:r>
     </w:p>
     <w:p>
@@ -469,27 +411,7 @@
           <w:shd w:val="clear" w:color="auto" w:fill="FFFFFF"/>
           <w:lang w:val="nl-NL" w:eastAsia="en-NL"/>
         </w:rPr>
-        <w:t xml:space="preserve">2. Field: </w:t>
-      </w:r>
-      <w:proofErr w:type="spellStart"/>
-      <w:r>
-        <w:rPr>
-          <w:rFonts w:eastAsia="Times New Roman" w:cstheme="minorHAnsi"/>
-          <w:color w:val="000000"/>
-          <w:shd w:val="clear" w:color="auto" w:fill="FFFFFF"/>
-          <w:lang w:val="nl-NL" w:eastAsia="en-NL"/>
-        </w:rPr>
-        <w:t>Explore</w:t>
-      </w:r>
-      <w:proofErr w:type="spellEnd"/>
-      <w:r>
-        <w:rPr>
-          <w:rFonts w:eastAsia="Times New Roman" w:cstheme="minorHAnsi"/>
-          <w:color w:val="000000"/>
-          <w:shd w:val="clear" w:color="auto" w:fill="FFFFFF"/>
-          <w:lang w:val="nl-NL" w:eastAsia="en-NL"/>
-        </w:rPr>
-        <w:t xml:space="preserve"> (user)requirements</w:t>
+        <w:t>2. Field: Explore (user)requirements</w:t>
       </w:r>
     </w:p>
     <w:p>
@@ -511,27 +433,7 @@
           <w:shd w:val="clear" w:color="auto" w:fill="FFFFFF"/>
           <w:lang w:val="nl-NL" w:eastAsia="en-NL"/>
         </w:rPr>
-        <w:t xml:space="preserve">3. Lab: </w:t>
-      </w:r>
-      <w:proofErr w:type="spellStart"/>
-      <w:r>
-        <w:rPr>
-          <w:rFonts w:eastAsia="Times New Roman" w:cstheme="minorHAnsi"/>
-          <w:color w:val="000000"/>
-          <w:shd w:val="clear" w:color="auto" w:fill="FFFFFF"/>
-          <w:lang w:val="nl-NL" w:eastAsia="en-NL"/>
-        </w:rPr>
-        <w:t>Usability</w:t>
-      </w:r>
-      <w:proofErr w:type="spellEnd"/>
-      <w:r>
-        <w:rPr>
-          <w:rFonts w:eastAsia="Times New Roman" w:cstheme="minorHAnsi"/>
-          <w:color w:val="000000"/>
-          <w:shd w:val="clear" w:color="auto" w:fill="FFFFFF"/>
-          <w:lang w:val="nl-NL" w:eastAsia="en-NL"/>
-        </w:rPr>
-        <w:t xml:space="preserve"> testing</w:t>
+        <w:t>3. Lab: Usability testing</w:t>
       </w:r>
     </w:p>
     <w:p>
@@ -685,7 +587,6 @@
           <w:lang w:val="nl-NL" w:eastAsia="en-NL"/>
         </w:rPr>
       </w:pPr>
-      <w:proofErr w:type="spellStart"/>
       <w:r>
         <w:rPr>
           <w:rFonts w:eastAsia="Times New Roman"/>
@@ -702,7 +603,6 @@
         </w:rPr>
         <w:t>ocalStorage</w:t>
       </w:r>
-      <w:proofErr w:type="spellEnd"/>
     </w:p>
     <w:p>
       <w:pPr>
@@ -716,45 +616,14 @@
           <w:lang w:val="nl-NL" w:eastAsia="en-NL"/>
         </w:rPr>
       </w:pPr>
-      <w:proofErr w:type="spellStart"/>
-      <w:r>
-        <w:rPr>
-          <w:rFonts w:eastAsia="Times New Roman" w:cstheme="minorHAnsi"/>
-          <w:color w:val="000000"/>
-          <w:shd w:val="clear" w:color="auto" w:fill="FFFFFF"/>
-          <w:lang w:val="nl-NL" w:eastAsia="en-NL"/>
-        </w:rPr>
-        <w:t>LocalStorage</w:t>
-      </w:r>
-      <w:proofErr w:type="spellEnd"/>
-      <w:r>
-        <w:rPr>
-          <w:rFonts w:eastAsia="Times New Roman" w:cstheme="minorHAnsi"/>
-          <w:color w:val="000000"/>
-          <w:shd w:val="clear" w:color="auto" w:fill="FFFFFF"/>
-          <w:lang w:val="nl-NL" w:eastAsia="en-NL"/>
-        </w:rPr>
-        <w:t xml:space="preserve"> is gebonden aan de browser zelf. Wanneer een gebruiker de pagina </w:t>
-      </w:r>
-      <w:proofErr w:type="spellStart"/>
-      <w:r>
-        <w:rPr>
-          <w:rFonts w:eastAsia="Times New Roman" w:cstheme="minorHAnsi"/>
-          <w:color w:val="000000"/>
-          <w:shd w:val="clear" w:color="auto" w:fill="FFFFFF"/>
-          <w:lang w:val="nl-NL" w:eastAsia="en-NL"/>
-        </w:rPr>
-        <w:t>reload</w:t>
-      </w:r>
-      <w:proofErr w:type="spellEnd"/>
-      <w:r>
-        <w:rPr>
-          <w:rFonts w:eastAsia="Times New Roman" w:cstheme="minorHAnsi"/>
-          <w:color w:val="000000"/>
-          <w:shd w:val="clear" w:color="auto" w:fill="FFFFFF"/>
-          <w:lang w:val="nl-NL" w:eastAsia="en-NL"/>
-        </w:rPr>
-        <w:t xml:space="preserve"> of opnieuw </w:t>
+      <w:r>
+        <w:rPr>
+          <w:rFonts w:eastAsia="Times New Roman" w:cstheme="minorHAnsi"/>
+          <w:color w:val="000000"/>
+          <w:shd w:val="clear" w:color="auto" w:fill="FFFFFF"/>
+          <w:lang w:val="nl-NL" w:eastAsia="en-NL"/>
+        </w:rPr>
+        <w:t xml:space="preserve">LocalStorage is gebonden aan de browser zelf. Wanneer een gebruiker de pagina reload of opnieuw </w:t>
       </w:r>
       <w:r>
         <w:rPr>
@@ -772,27 +641,7 @@
           <w:shd w:val="clear" w:color="auto" w:fill="FFFFFF"/>
           <w:lang w:val="nl-NL" w:eastAsia="en-NL"/>
         </w:rPr>
-        <w:t xml:space="preserve"> blijft de opgeslagen data en state bestaan. Wanneer een gebruiker een nieuw tabblad zou </w:t>
-      </w:r>
-      <w:proofErr w:type="spellStart"/>
-      <w:r>
-        <w:rPr>
-          <w:rFonts w:eastAsia="Times New Roman" w:cstheme="minorHAnsi"/>
-          <w:color w:val="000000"/>
-          <w:shd w:val="clear" w:color="auto" w:fill="FFFFFF"/>
-          <w:lang w:val="nl-NL" w:eastAsia="en-NL"/>
-        </w:rPr>
-        <w:t>opnen</w:t>
-      </w:r>
-      <w:proofErr w:type="spellEnd"/>
-      <w:r>
-        <w:rPr>
-          <w:rFonts w:eastAsia="Times New Roman" w:cstheme="minorHAnsi"/>
-          <w:color w:val="000000"/>
-          <w:shd w:val="clear" w:color="auto" w:fill="FFFFFF"/>
-          <w:lang w:val="nl-NL" w:eastAsia="en-NL"/>
-        </w:rPr>
-        <w:t xml:space="preserve">, is diezelfde data ook </w:t>
+        <w:t xml:space="preserve"> blijft de opgeslagen data en state bestaan. Wanneer een gebruiker een nieuw tabblad zou opnen, is diezelfde data ook </w:t>
       </w:r>
       <w:r>
         <w:rPr>
@@ -822,7 +671,6 @@
           <w:lang w:val="nl-NL" w:eastAsia="en-NL"/>
         </w:rPr>
       </w:pPr>
-      <w:proofErr w:type="spellStart"/>
       <w:r>
         <w:rPr>
           <w:rFonts w:eastAsia="Times New Roman"/>
@@ -839,7 +687,6 @@
         </w:rPr>
         <w:t>essionStorage</w:t>
       </w:r>
-      <w:proofErr w:type="spellEnd"/>
     </w:p>
     <w:p>
       <w:pPr>
@@ -851,45 +698,14 @@
           <w:lang w:val="nl-NL" w:eastAsia="en-NL"/>
         </w:rPr>
       </w:pPr>
-      <w:proofErr w:type="spellStart"/>
-      <w:r>
-        <w:rPr>
-          <w:rFonts w:eastAsia="Times New Roman" w:cstheme="minorHAnsi"/>
-          <w:color w:val="000000"/>
-          <w:shd w:val="clear" w:color="auto" w:fill="FFFFFF"/>
-          <w:lang w:val="nl-NL" w:eastAsia="en-NL"/>
-        </w:rPr>
-        <w:t>SessionStorage</w:t>
-      </w:r>
-      <w:proofErr w:type="spellEnd"/>
-      <w:r>
-        <w:rPr>
-          <w:rFonts w:eastAsia="Times New Roman" w:cstheme="minorHAnsi"/>
-          <w:color w:val="000000"/>
-          <w:shd w:val="clear" w:color="auto" w:fill="FFFFFF"/>
-          <w:lang w:val="nl-NL" w:eastAsia="en-NL"/>
-        </w:rPr>
-        <w:t xml:space="preserve"> is gebonden aan de tab waar de gebruiker zich in bevind. Wanneer de gebruiker zijn pagina </w:t>
-      </w:r>
-      <w:proofErr w:type="spellStart"/>
-      <w:r>
-        <w:rPr>
-          <w:rFonts w:eastAsia="Times New Roman" w:cstheme="minorHAnsi"/>
-          <w:color w:val="000000"/>
-          <w:shd w:val="clear" w:color="auto" w:fill="FFFFFF"/>
-          <w:lang w:val="nl-NL" w:eastAsia="en-NL"/>
-        </w:rPr>
-        <w:t>refreshed</w:t>
-      </w:r>
-      <w:proofErr w:type="spellEnd"/>
-      <w:r>
-        <w:rPr>
-          <w:rFonts w:eastAsia="Times New Roman" w:cstheme="minorHAnsi"/>
-          <w:color w:val="000000"/>
-          <w:shd w:val="clear" w:color="auto" w:fill="FFFFFF"/>
-          <w:lang w:val="nl-NL" w:eastAsia="en-NL"/>
-        </w:rPr>
-        <w:t xml:space="preserve"> blijft de state bestaan. Wanneer de tab gesloten wordt is alles kwijt. Dit lijkt op voorhand al niet een geschikte kandidaat. Het is al bij </w:t>
+      <w:r>
+        <w:rPr>
+          <w:rFonts w:eastAsia="Times New Roman" w:cstheme="minorHAnsi"/>
+          <w:color w:val="000000"/>
+          <w:shd w:val="clear" w:color="auto" w:fill="FFFFFF"/>
+          <w:lang w:val="nl-NL" w:eastAsia="en-NL"/>
+        </w:rPr>
+        <w:t xml:space="preserve">SessionStorage is gebonden aan de tab waar de gebruiker zich in bevind. Wanneer de gebruiker zijn pagina refreshed blijft de state bestaan. Wanneer de tab gesloten wordt is alles kwijt. Dit lijkt op voorhand al niet een geschikte kandidaat. Het is al bij </w:t>
       </w:r>
       <w:r>
         <w:rPr>
@@ -941,36 +757,122 @@
           <w:shd w:val="clear" w:color="auto" w:fill="FFFFFF"/>
           <w:lang w:val="nl-NL" w:eastAsia="en-NL"/>
         </w:rPr>
+        <w:t xml:space="preserve"> LocalStorage en SessionStorage</w:t>
+      </w:r>
+    </w:p>
+    <w:p>
+      <w:pPr>
+        <w:spacing w:before="100" w:beforeAutospacing="1" w:after="202" w:line="276" w:lineRule="auto"/>
+        <w:rPr>
+          <w:rFonts w:eastAsia="Times New Roman" w:cstheme="minorHAnsi"/>
+          <w:color w:val="000000"/>
+          <w:sz w:val="24"/>
+          <w:szCs w:val="24"/>
+          <w:shd w:val="clear" w:color="auto" w:fill="FFFFFF"/>
+          <w:lang w:val="nl-NL" w:eastAsia="en-NL"/>
+        </w:rPr>
+      </w:pPr>
+      <w:r>
+        <w:rPr>
+          <w:rFonts w:eastAsia="Times New Roman" w:cstheme="minorHAnsi"/>
+          <w:color w:val="000000"/>
+          <w:shd w:val="clear" w:color="auto" w:fill="FFFFFF"/>
+          <w:lang w:val="nl-NL" w:eastAsia="en-NL"/>
+        </w:rPr>
+        <w:t>Methode 1 valt af. De beperking dat er maximaal 5MB data opgeslagen kan worden zorgt er voor dat dezer methode niet toereikend is voor het doel van de applicatie.</w:t>
+      </w:r>
+    </w:p>
+    <w:p>
+      <w:pPr>
+        <w:spacing w:before="100" w:beforeAutospacing="1" w:after="202" w:line="276" w:lineRule="auto"/>
+        <w:rPr>
+          <w:rFonts w:eastAsia="Times New Roman" w:cstheme="minorHAnsi"/>
+          <w:color w:val="000000"/>
+          <w:shd w:val="clear" w:color="auto" w:fill="FFFFFF"/>
+          <w:lang w:val="nl-NL" w:eastAsia="en-NL"/>
+        </w:rPr>
+      </w:pPr>
+      <w:r>
+        <w:rPr>
+          <w:rFonts w:eastAsia="Times New Roman" w:cstheme="minorHAnsi"/>
+          <w:color w:val="000000"/>
+          <w:shd w:val="clear" w:color="auto" w:fill="FFFFFF"/>
+          <w:lang w:val="nl-NL" w:eastAsia="en-NL"/>
+        </w:rPr>
+        <w:t>Mijn conclusie is dat</w:t>
+      </w:r>
+      <w:r>
+        <w:rPr>
+          <w:rFonts w:eastAsia="Times New Roman" w:cstheme="minorHAnsi"/>
+          <w:color w:val="000000"/>
+          <w:shd w:val="clear" w:color="auto" w:fill="FFFFFF"/>
+          <w:lang w:val="nl-NL" w:eastAsia="en-NL"/>
+        </w:rPr>
+        <w:t xml:space="preserve"> mehode 2, de sessionstorage, niet in aanmerking komt voor hetgeen wat </w:t>
+      </w:r>
+      <w:r>
+        <w:rPr>
+          <w:rFonts w:eastAsia="Times New Roman" w:cstheme="minorHAnsi"/>
+          <w:color w:val="000000"/>
+          <w:shd w:val="clear" w:color="auto" w:fill="FFFFFF"/>
+          <w:lang w:val="nl-NL" w:eastAsia="en-NL"/>
+        </w:rPr>
+        <w:t>ik</w:t>
+      </w:r>
+      <w:r>
+        <w:rPr>
+          <w:rFonts w:eastAsia="Times New Roman" w:cstheme="minorHAnsi"/>
+          <w:color w:val="000000"/>
+          <w:shd w:val="clear" w:color="auto" w:fill="FFFFFF"/>
+          <w:lang w:val="nl-NL" w:eastAsia="en-NL"/>
+        </w:rPr>
         <w:t xml:space="preserve"> </w:t>
       </w:r>
-      <w:proofErr w:type="spellStart"/>
-      <w:r>
-        <w:rPr>
-          <w:rFonts w:eastAsia="Times New Roman"/>
-          <w:shd w:val="clear" w:color="auto" w:fill="FFFFFF"/>
-          <w:lang w:val="nl-NL" w:eastAsia="en-NL"/>
-        </w:rPr>
-        <w:t>LocalStorage</w:t>
-      </w:r>
-      <w:proofErr w:type="spellEnd"/>
-      <w:r>
-        <w:rPr>
-          <w:rFonts w:eastAsia="Times New Roman"/>
-          <w:shd w:val="clear" w:color="auto" w:fill="FFFFFF"/>
-          <w:lang w:val="nl-NL" w:eastAsia="en-NL"/>
-        </w:rPr>
-        <w:t xml:space="preserve"> en </w:t>
-      </w:r>
-      <w:proofErr w:type="spellStart"/>
-      <w:r>
-        <w:rPr>
-          <w:rFonts w:eastAsia="Times New Roman"/>
-          <w:shd w:val="clear" w:color="auto" w:fill="FFFFFF"/>
-          <w:lang w:val="nl-NL" w:eastAsia="en-NL"/>
-        </w:rPr>
-        <w:t>SessionStorage</w:t>
-      </w:r>
-      <w:proofErr w:type="spellEnd"/>
+      <w:r>
+        <w:rPr>
+          <w:rFonts w:eastAsia="Times New Roman" w:cstheme="minorHAnsi"/>
+          <w:color w:val="000000"/>
+          <w:shd w:val="clear" w:color="auto" w:fill="FFFFFF"/>
+          <w:lang w:val="nl-NL" w:eastAsia="en-NL"/>
+        </w:rPr>
+        <w:t>wil</w:t>
+      </w:r>
+      <w:r>
+        <w:rPr>
+          <w:rFonts w:eastAsia="Times New Roman" w:cstheme="minorHAnsi"/>
+          <w:color w:val="000000"/>
+          <w:shd w:val="clear" w:color="auto" w:fill="FFFFFF"/>
+          <w:lang w:val="nl-NL" w:eastAsia="en-NL"/>
+        </w:rPr>
+        <w:t xml:space="preserve"> bereiken. </w:t>
+      </w:r>
+      <w:r>
+        <w:rPr>
+          <w:rFonts w:eastAsia="Times New Roman" w:cstheme="minorHAnsi"/>
+          <w:color w:val="000000"/>
+          <w:shd w:val="clear" w:color="auto" w:fill="FFFFFF"/>
+          <w:lang w:val="nl-NL" w:eastAsia="en-NL"/>
+        </w:rPr>
+        <w:t>Als voorbeeld kunnen gebruikers van de app wel eens pauze nemen. Wanneer ze de tab waar de app draait vervolgens sluiten is de app al zijn data kwijt. Dit is onaanvaardbaar en dus geen toereikende methode.</w:t>
+      </w:r>
+    </w:p>
+    <w:p>
+      <w:pPr>
+        <w:pStyle w:val="Kop3"/>
+        <w:rPr>
+          <w:rFonts w:eastAsia="Times New Roman"/>
+          <w:shd w:val="clear" w:color="auto" w:fill="FFFFFF"/>
+          <w:lang w:val="nl-NL" w:eastAsia="en-NL"/>
+        </w:rPr>
+      </w:pPr>
+      <w:r>
+        <w:rPr>
+          <w:rFonts w:eastAsia="Times New Roman"/>
+          <w:shd w:val="clear" w:color="auto" w:fill="FFFFFF"/>
+          <w:lang w:val="nl-NL" w:eastAsia="en-NL"/>
+        </w:rPr>
+        <w:t>IndexedDB</w:t>
+      </w:r>
     </w:p>
     <w:p>
       <w:pPr>
@@ -978,214 +880,27 @@
         <w:rPr>
           <w:rFonts w:eastAsia="Times New Roman" w:cstheme="minorHAnsi"/>
           <w:color w:val="000000"/>
-          <w:sz w:val="24"/>
-          <w:szCs w:val="24"/>
-          <w:shd w:val="clear" w:color="auto" w:fill="FFFFFF"/>
-          <w:lang w:val="nl-NL" w:eastAsia="en-NL"/>
-        </w:rPr>
-      </w:pPr>
-      <w:r>
-        <w:rPr>
-          <w:rFonts w:eastAsia="Times New Roman" w:cstheme="minorHAnsi"/>
-          <w:color w:val="000000"/>
-          <w:shd w:val="clear" w:color="auto" w:fill="FFFFFF"/>
-          <w:lang w:val="nl-NL" w:eastAsia="en-NL"/>
-        </w:rPr>
-        <w:t>Methode 1 valt af. De beperking dat er maximaal 5MB data opgeslagen kan worden zorgt er voor dat dezer methode niet toereikend is voor het doel van de applicatie.</w:t>
-      </w:r>
-    </w:p>
-    <w:p>
-      <w:pPr>
-        <w:spacing w:before="100" w:beforeAutospacing="1" w:after="202" w:line="276" w:lineRule="auto"/>
-        <w:rPr>
-          <w:rFonts w:eastAsia="Times New Roman" w:cstheme="minorHAnsi"/>
-          <w:color w:val="000000"/>
-          <w:shd w:val="clear" w:color="auto" w:fill="FFFFFF"/>
-          <w:lang w:val="nl-NL" w:eastAsia="en-NL"/>
-        </w:rPr>
-      </w:pPr>
-      <w:r>
-        <w:rPr>
-          <w:rFonts w:eastAsia="Times New Roman" w:cstheme="minorHAnsi"/>
-          <w:color w:val="000000"/>
-          <w:shd w:val="clear" w:color="auto" w:fill="FFFFFF"/>
-          <w:lang w:val="nl-NL" w:eastAsia="en-NL"/>
-        </w:rPr>
-        <w:t>Mijn conclusie is dat</w:t>
-      </w:r>
-      <w:r>
-        <w:rPr>
-          <w:rFonts w:eastAsia="Times New Roman" w:cstheme="minorHAnsi"/>
-          <w:color w:val="000000"/>
-          <w:shd w:val="clear" w:color="auto" w:fill="FFFFFF"/>
-          <w:lang w:val="nl-NL" w:eastAsia="en-NL"/>
-        </w:rPr>
-        <w:t xml:space="preserve"> </w:t>
-      </w:r>
-      <w:proofErr w:type="spellStart"/>
-      <w:r>
-        <w:rPr>
-          <w:rFonts w:eastAsia="Times New Roman" w:cstheme="minorHAnsi"/>
-          <w:color w:val="000000"/>
-          <w:shd w:val="clear" w:color="auto" w:fill="FFFFFF"/>
-          <w:lang w:val="nl-NL" w:eastAsia="en-NL"/>
-        </w:rPr>
-        <w:t>mehode</w:t>
-      </w:r>
-      <w:proofErr w:type="spellEnd"/>
-      <w:r>
-        <w:rPr>
-          <w:rFonts w:eastAsia="Times New Roman" w:cstheme="minorHAnsi"/>
-          <w:color w:val="000000"/>
-          <w:shd w:val="clear" w:color="auto" w:fill="FFFFFF"/>
-          <w:lang w:val="nl-NL" w:eastAsia="en-NL"/>
-        </w:rPr>
-        <w:t xml:space="preserve"> 2, de </w:t>
-      </w:r>
-      <w:proofErr w:type="spellStart"/>
-      <w:r>
-        <w:rPr>
-          <w:rFonts w:eastAsia="Times New Roman" w:cstheme="minorHAnsi"/>
-          <w:color w:val="000000"/>
-          <w:shd w:val="clear" w:color="auto" w:fill="FFFFFF"/>
-          <w:lang w:val="nl-NL" w:eastAsia="en-NL"/>
-        </w:rPr>
-        <w:t>sessionstorage</w:t>
-      </w:r>
-      <w:proofErr w:type="spellEnd"/>
-      <w:r>
-        <w:rPr>
-          <w:rFonts w:eastAsia="Times New Roman" w:cstheme="minorHAnsi"/>
-          <w:color w:val="000000"/>
-          <w:shd w:val="clear" w:color="auto" w:fill="FFFFFF"/>
-          <w:lang w:val="nl-NL" w:eastAsia="en-NL"/>
-        </w:rPr>
-        <w:t xml:space="preserve">, niet in aanmerking komt voor hetgeen wat </w:t>
-      </w:r>
-      <w:r>
-        <w:rPr>
-          <w:rFonts w:eastAsia="Times New Roman" w:cstheme="minorHAnsi"/>
-          <w:color w:val="000000"/>
-          <w:shd w:val="clear" w:color="auto" w:fill="FFFFFF"/>
-          <w:lang w:val="nl-NL" w:eastAsia="en-NL"/>
-        </w:rPr>
-        <w:t>ik</w:t>
-      </w:r>
-      <w:r>
-        <w:rPr>
-          <w:rFonts w:eastAsia="Times New Roman" w:cstheme="minorHAnsi"/>
-          <w:color w:val="000000"/>
-          <w:shd w:val="clear" w:color="auto" w:fill="FFFFFF"/>
-          <w:lang w:val="nl-NL" w:eastAsia="en-NL"/>
-        </w:rPr>
-        <w:t xml:space="preserve"> </w:t>
-      </w:r>
-      <w:r>
-        <w:rPr>
-          <w:rFonts w:eastAsia="Times New Roman" w:cstheme="minorHAnsi"/>
-          <w:color w:val="000000"/>
-          <w:shd w:val="clear" w:color="auto" w:fill="FFFFFF"/>
-          <w:lang w:val="nl-NL" w:eastAsia="en-NL"/>
-        </w:rPr>
-        <w:t>wil</w:t>
-      </w:r>
-      <w:r>
-        <w:rPr>
-          <w:rFonts w:eastAsia="Times New Roman" w:cstheme="minorHAnsi"/>
-          <w:color w:val="000000"/>
-          <w:shd w:val="clear" w:color="auto" w:fill="FFFFFF"/>
-          <w:lang w:val="nl-NL" w:eastAsia="en-NL"/>
-        </w:rPr>
-        <w:t xml:space="preserve"> bereiken. </w:t>
-      </w:r>
-      <w:r>
-        <w:rPr>
-          <w:rFonts w:eastAsia="Times New Roman" w:cstheme="minorHAnsi"/>
-          <w:color w:val="000000"/>
-          <w:shd w:val="clear" w:color="auto" w:fill="FFFFFF"/>
-          <w:lang w:val="nl-NL" w:eastAsia="en-NL"/>
-        </w:rPr>
-        <w:t>Als voorbeeld kunnen gebruikers van de app wel eens pauze nemen. Wanneer ze de tab waar de app draait vervolgens sluiten is de app al zijn data kwijt. Dit is onaanvaardbaar en dus geen toereikende methode.</w:t>
-      </w:r>
-    </w:p>
-    <w:p>
-      <w:pPr>
-        <w:pStyle w:val="Kop3"/>
-        <w:rPr>
-          <w:rFonts w:eastAsia="Times New Roman"/>
-          <w:shd w:val="clear" w:color="auto" w:fill="FFFFFF"/>
-          <w:lang w:val="nl-NL" w:eastAsia="en-NL"/>
-        </w:rPr>
-      </w:pPr>
-      <w:proofErr w:type="spellStart"/>
-      <w:r>
-        <w:rPr>
-          <w:rFonts w:eastAsia="Times New Roman"/>
-          <w:shd w:val="clear" w:color="auto" w:fill="FFFFFF"/>
-          <w:lang w:val="nl-NL" w:eastAsia="en-NL"/>
-        </w:rPr>
-        <w:t>IndexedDB</w:t>
-      </w:r>
-      <w:proofErr w:type="spellEnd"/>
-    </w:p>
-    <w:p>
-      <w:pPr>
-        <w:spacing w:before="100" w:beforeAutospacing="1" w:after="202" w:line="276" w:lineRule="auto"/>
-        <w:rPr>
-          <w:rFonts w:eastAsia="Times New Roman" w:cstheme="minorHAnsi"/>
-          <w:color w:val="000000"/>
-          <w:shd w:val="clear" w:color="auto" w:fill="FFFFFF"/>
-          <w:lang w:val="nl-NL" w:eastAsia="en-NL"/>
-        </w:rPr>
-      </w:pPr>
-      <w:proofErr w:type="spellStart"/>
-      <w:r>
-        <w:rPr>
-          <w:rFonts w:eastAsia="Times New Roman" w:cstheme="minorHAnsi"/>
-          <w:color w:val="000000"/>
-          <w:shd w:val="clear" w:color="auto" w:fill="FFFFFF"/>
-          <w:lang w:val="nl-NL" w:eastAsia="en-NL"/>
-        </w:rPr>
-        <w:t>IndexedDB</w:t>
-      </w:r>
-      <w:proofErr w:type="spellEnd"/>
-      <w:r>
-        <w:rPr>
-          <w:rFonts w:eastAsia="Times New Roman" w:cstheme="minorHAnsi"/>
-          <w:color w:val="000000"/>
-          <w:shd w:val="clear" w:color="auto" w:fill="FFFFFF"/>
-          <w:lang w:val="nl-NL" w:eastAsia="en-NL"/>
-        </w:rPr>
-        <w:t xml:space="preserve"> is een veelvuldig gebruikte Javascript API, gemaakt voor het opslaan van data binnen front-end applicaties. </w:t>
-      </w:r>
-      <w:r>
-        <w:rPr>
-          <w:rFonts w:eastAsia="Times New Roman" w:cstheme="minorHAnsi"/>
-          <w:color w:val="000000"/>
-          <w:shd w:val="clear" w:color="auto" w:fill="FFFFFF"/>
-          <w:lang w:val="nl-NL" w:eastAsia="en-NL"/>
-        </w:rPr>
-        <w:t xml:space="preserve">Ook wordt deze methode vaak gebruikt voor het opslaan van data binnen Blazor WASM applicaties. Vanwege dit veelvuldig gebruik binnen Blazor, zijn er ook </w:t>
-      </w:r>
-      <w:proofErr w:type="spellStart"/>
-      <w:r>
-        <w:rPr>
-          <w:rFonts w:eastAsia="Times New Roman" w:cstheme="minorHAnsi"/>
-          <w:color w:val="000000"/>
-          <w:shd w:val="clear" w:color="auto" w:fill="FFFFFF"/>
-          <w:lang w:val="nl-NL" w:eastAsia="en-NL"/>
-        </w:rPr>
-        <w:t>NuGet</w:t>
-      </w:r>
-      <w:proofErr w:type="spellEnd"/>
-      <w:r>
-        <w:rPr>
-          <w:rFonts w:eastAsia="Times New Roman" w:cstheme="minorHAnsi"/>
-          <w:color w:val="000000"/>
-          <w:shd w:val="clear" w:color="auto" w:fill="FFFFFF"/>
-          <w:lang w:val="nl-NL" w:eastAsia="en-NL"/>
-        </w:rPr>
-        <w:t xml:space="preserve"> packages te gebruiken, welke er voor zorgen dat er een enkele regel javascript code geschreven hoeft te worden.</w:t>
+          <w:shd w:val="clear" w:color="auto" w:fill="FFFFFF"/>
+          <w:lang w:val="nl-NL" w:eastAsia="en-NL"/>
+        </w:rPr>
+      </w:pPr>
+      <w:r>
+        <w:rPr>
+          <w:rFonts w:eastAsia="Times New Roman" w:cstheme="minorHAnsi"/>
+          <w:color w:val="000000"/>
+          <w:shd w:val="clear" w:color="auto" w:fill="FFFFFF"/>
+          <w:lang w:val="nl-NL" w:eastAsia="en-NL"/>
+        </w:rPr>
+        <w:t xml:space="preserve">IndexedDB is een veelvuldig gebruikte Javascript API, gemaakt voor het opslaan van data binnen front-end applicaties. </w:t>
+      </w:r>
+      <w:r>
+        <w:rPr>
+          <w:rFonts w:eastAsia="Times New Roman" w:cstheme="minorHAnsi"/>
+          <w:color w:val="000000"/>
+          <w:shd w:val="clear" w:color="auto" w:fill="FFFFFF"/>
+          <w:lang w:val="nl-NL" w:eastAsia="en-NL"/>
+        </w:rPr>
+        <w:t>Ook wordt deze methode vaak gebruikt voor het opslaan van data binnen Blazor WASM applicaties. Vanwege dit veelvuldig gebruik binnen Blazor, zijn er ook NuGet packages te gebruiken, welke er voor zorgen dat er een enkele regel javascript code geschreven hoeft te worden.</w:t>
       </w:r>
     </w:p>
     <w:p>
@@ -1232,7 +947,6 @@
           <w:lang w:val="nl-NL" w:eastAsia="en-NL"/>
         </w:rPr>
       </w:pPr>
-      <w:proofErr w:type="spellStart"/>
       <w:r>
         <w:rPr>
           <w:rFonts w:eastAsia="Times New Roman" w:cstheme="minorHAnsi"/>
@@ -1242,619 +956,7 @@
           <w:shd w:val="clear" w:color="auto" w:fill="FFFFFF"/>
           <w:lang w:val="nl-NL" w:eastAsia="en-NL"/>
         </w:rPr>
-        <w:t>IndexedDB</w:t>
-      </w:r>
-      <w:proofErr w:type="spellEnd"/>
-      <w:r>
-        <w:rPr>
-          <w:rFonts w:eastAsia="Times New Roman" w:cstheme="minorHAnsi"/>
-          <w:i/>
-          <w:iCs/>
-          <w:color w:val="000000"/>
-          <w:shd w:val="clear" w:color="auto" w:fill="FFFFFF"/>
-          <w:lang w:val="nl-NL" w:eastAsia="en-NL"/>
-        </w:rPr>
-        <w:t xml:space="preserve"> is a low-level API </w:t>
-      </w:r>
-      <w:proofErr w:type="spellStart"/>
-      <w:r>
-        <w:rPr>
-          <w:rFonts w:eastAsia="Times New Roman" w:cstheme="minorHAnsi"/>
-          <w:i/>
-          <w:iCs/>
-          <w:color w:val="000000"/>
-          <w:shd w:val="clear" w:color="auto" w:fill="FFFFFF"/>
-          <w:lang w:val="nl-NL" w:eastAsia="en-NL"/>
-        </w:rPr>
-        <w:t>for</w:t>
-      </w:r>
-      <w:proofErr w:type="spellEnd"/>
-      <w:r>
-        <w:rPr>
-          <w:rFonts w:eastAsia="Times New Roman" w:cstheme="minorHAnsi"/>
-          <w:i/>
-          <w:iCs/>
-          <w:color w:val="000000"/>
-          <w:shd w:val="clear" w:color="auto" w:fill="FFFFFF"/>
-          <w:lang w:val="nl-NL" w:eastAsia="en-NL"/>
-        </w:rPr>
-        <w:t xml:space="preserve"> client-side storage of significant </w:t>
-      </w:r>
-      <w:proofErr w:type="spellStart"/>
-      <w:r>
-        <w:rPr>
-          <w:rFonts w:eastAsia="Times New Roman" w:cstheme="minorHAnsi"/>
-          <w:i/>
-          <w:iCs/>
-          <w:color w:val="000000"/>
-          <w:shd w:val="clear" w:color="auto" w:fill="FFFFFF"/>
-          <w:lang w:val="nl-NL" w:eastAsia="en-NL"/>
-        </w:rPr>
-        <w:t>amounts</w:t>
-      </w:r>
-      <w:proofErr w:type="spellEnd"/>
-      <w:r>
-        <w:rPr>
-          <w:rFonts w:eastAsia="Times New Roman" w:cstheme="minorHAnsi"/>
-          <w:i/>
-          <w:iCs/>
-          <w:color w:val="000000"/>
-          <w:shd w:val="clear" w:color="auto" w:fill="FFFFFF"/>
-          <w:lang w:val="nl-NL" w:eastAsia="en-NL"/>
-        </w:rPr>
-        <w:t xml:space="preserve"> of </w:t>
-      </w:r>
-      <w:proofErr w:type="spellStart"/>
-      <w:r>
-        <w:rPr>
-          <w:rFonts w:eastAsia="Times New Roman" w:cstheme="minorHAnsi"/>
-          <w:i/>
-          <w:iCs/>
-          <w:color w:val="000000"/>
-          <w:shd w:val="clear" w:color="auto" w:fill="FFFFFF"/>
-          <w:lang w:val="nl-NL" w:eastAsia="en-NL"/>
-        </w:rPr>
-        <w:t>structured</w:t>
-      </w:r>
-      <w:proofErr w:type="spellEnd"/>
-      <w:r>
-        <w:rPr>
-          <w:rFonts w:eastAsia="Times New Roman" w:cstheme="minorHAnsi"/>
-          <w:i/>
-          <w:iCs/>
-          <w:color w:val="000000"/>
-          <w:shd w:val="clear" w:color="auto" w:fill="FFFFFF"/>
-          <w:lang w:val="nl-NL" w:eastAsia="en-NL"/>
-        </w:rPr>
-        <w:t xml:space="preserve"> data, </w:t>
-      </w:r>
-      <w:proofErr w:type="spellStart"/>
-      <w:r>
-        <w:rPr>
-          <w:rFonts w:eastAsia="Times New Roman" w:cstheme="minorHAnsi"/>
-          <w:i/>
-          <w:iCs/>
-          <w:color w:val="000000"/>
-          <w:shd w:val="clear" w:color="auto" w:fill="FFFFFF"/>
-          <w:lang w:val="nl-NL" w:eastAsia="en-NL"/>
-        </w:rPr>
-        <w:t>including</w:t>
-      </w:r>
-      <w:proofErr w:type="spellEnd"/>
-      <w:r>
-        <w:rPr>
-          <w:rFonts w:eastAsia="Times New Roman" w:cstheme="minorHAnsi"/>
-          <w:i/>
-          <w:iCs/>
-          <w:color w:val="000000"/>
-          <w:shd w:val="clear" w:color="auto" w:fill="FFFFFF"/>
-          <w:lang w:val="nl-NL" w:eastAsia="en-NL"/>
-        </w:rPr>
-        <w:t xml:space="preserve"> files/</w:t>
-      </w:r>
-      <w:proofErr w:type="spellStart"/>
-      <w:r>
-        <w:rPr>
-          <w:rFonts w:eastAsia="Times New Roman" w:cstheme="minorHAnsi"/>
-          <w:i/>
-          <w:iCs/>
-          <w:color w:val="000000"/>
-          <w:shd w:val="clear" w:color="auto" w:fill="FFFFFF"/>
-          <w:lang w:val="nl-NL" w:eastAsia="en-NL"/>
-        </w:rPr>
-        <w:t>blobs</w:t>
-      </w:r>
-      <w:proofErr w:type="spellEnd"/>
-      <w:r>
-        <w:rPr>
-          <w:rFonts w:eastAsia="Times New Roman" w:cstheme="minorHAnsi"/>
-          <w:i/>
-          <w:iCs/>
-          <w:color w:val="000000"/>
-          <w:shd w:val="clear" w:color="auto" w:fill="FFFFFF"/>
-          <w:lang w:val="nl-NL" w:eastAsia="en-NL"/>
-        </w:rPr>
-        <w:t xml:space="preserve">. </w:t>
-      </w:r>
-      <w:proofErr w:type="spellStart"/>
-      <w:r>
-        <w:rPr>
-          <w:rFonts w:eastAsia="Times New Roman" w:cstheme="minorHAnsi"/>
-          <w:i/>
-          <w:iCs/>
-          <w:color w:val="000000"/>
-          <w:shd w:val="clear" w:color="auto" w:fill="FFFFFF"/>
-          <w:lang w:val="nl-NL" w:eastAsia="en-NL"/>
-        </w:rPr>
-        <w:t>This</w:t>
-      </w:r>
-      <w:proofErr w:type="spellEnd"/>
-      <w:r>
-        <w:rPr>
-          <w:rFonts w:eastAsia="Times New Roman" w:cstheme="minorHAnsi"/>
-          <w:i/>
-          <w:iCs/>
-          <w:color w:val="000000"/>
-          <w:shd w:val="clear" w:color="auto" w:fill="FFFFFF"/>
-          <w:lang w:val="nl-NL" w:eastAsia="en-NL"/>
-        </w:rPr>
-        <w:t xml:space="preserve"> API </w:t>
-      </w:r>
-      <w:proofErr w:type="spellStart"/>
-      <w:r>
-        <w:rPr>
-          <w:rFonts w:eastAsia="Times New Roman" w:cstheme="minorHAnsi"/>
-          <w:i/>
-          <w:iCs/>
-          <w:color w:val="000000"/>
-          <w:shd w:val="clear" w:color="auto" w:fill="FFFFFF"/>
-          <w:lang w:val="nl-NL" w:eastAsia="en-NL"/>
-        </w:rPr>
-        <w:t>uses</w:t>
-      </w:r>
-      <w:proofErr w:type="spellEnd"/>
-      <w:r>
-        <w:rPr>
-          <w:rFonts w:eastAsia="Times New Roman" w:cstheme="minorHAnsi"/>
-          <w:i/>
-          <w:iCs/>
-          <w:color w:val="000000"/>
-          <w:shd w:val="clear" w:color="auto" w:fill="FFFFFF"/>
-          <w:lang w:val="nl-NL" w:eastAsia="en-NL"/>
-        </w:rPr>
-        <w:t xml:space="preserve"> </w:t>
-      </w:r>
-      <w:proofErr w:type="spellStart"/>
-      <w:r>
-        <w:rPr>
-          <w:rFonts w:eastAsia="Times New Roman" w:cstheme="minorHAnsi"/>
-          <w:i/>
-          <w:iCs/>
-          <w:color w:val="000000"/>
-          <w:shd w:val="clear" w:color="auto" w:fill="FFFFFF"/>
-          <w:lang w:val="nl-NL" w:eastAsia="en-NL"/>
-        </w:rPr>
-        <w:t>indexes</w:t>
-      </w:r>
-      <w:proofErr w:type="spellEnd"/>
-      <w:r>
-        <w:rPr>
-          <w:rFonts w:eastAsia="Times New Roman" w:cstheme="minorHAnsi"/>
-          <w:i/>
-          <w:iCs/>
-          <w:color w:val="000000"/>
-          <w:shd w:val="clear" w:color="auto" w:fill="FFFFFF"/>
-          <w:lang w:val="nl-NL" w:eastAsia="en-NL"/>
-        </w:rPr>
-        <w:t xml:space="preserve"> </w:t>
-      </w:r>
-      <w:proofErr w:type="spellStart"/>
-      <w:r>
-        <w:rPr>
-          <w:rFonts w:eastAsia="Times New Roman" w:cstheme="minorHAnsi"/>
-          <w:i/>
-          <w:iCs/>
-          <w:color w:val="000000"/>
-          <w:shd w:val="clear" w:color="auto" w:fill="FFFFFF"/>
-          <w:lang w:val="nl-NL" w:eastAsia="en-NL"/>
-        </w:rPr>
-        <w:t>to</w:t>
-      </w:r>
-      <w:proofErr w:type="spellEnd"/>
-      <w:r>
-        <w:rPr>
-          <w:rFonts w:eastAsia="Times New Roman" w:cstheme="minorHAnsi"/>
-          <w:i/>
-          <w:iCs/>
-          <w:color w:val="000000"/>
-          <w:shd w:val="clear" w:color="auto" w:fill="FFFFFF"/>
-          <w:lang w:val="nl-NL" w:eastAsia="en-NL"/>
-        </w:rPr>
-        <w:t xml:space="preserve"> </w:t>
-      </w:r>
-      <w:proofErr w:type="spellStart"/>
-      <w:r>
-        <w:rPr>
-          <w:rFonts w:eastAsia="Times New Roman" w:cstheme="minorHAnsi"/>
-          <w:i/>
-          <w:iCs/>
-          <w:color w:val="000000"/>
-          <w:shd w:val="clear" w:color="auto" w:fill="FFFFFF"/>
-          <w:lang w:val="nl-NL" w:eastAsia="en-NL"/>
-        </w:rPr>
-        <w:t>enable</w:t>
-      </w:r>
-      <w:proofErr w:type="spellEnd"/>
-      <w:r>
-        <w:rPr>
-          <w:rFonts w:eastAsia="Times New Roman" w:cstheme="minorHAnsi"/>
-          <w:i/>
-          <w:iCs/>
-          <w:color w:val="000000"/>
-          <w:shd w:val="clear" w:color="auto" w:fill="FFFFFF"/>
-          <w:lang w:val="nl-NL" w:eastAsia="en-NL"/>
-        </w:rPr>
-        <w:t xml:space="preserve"> high-performance </w:t>
-      </w:r>
-      <w:proofErr w:type="spellStart"/>
-      <w:r>
-        <w:rPr>
-          <w:rFonts w:eastAsia="Times New Roman" w:cstheme="minorHAnsi"/>
-          <w:i/>
-          <w:iCs/>
-          <w:color w:val="000000"/>
-          <w:shd w:val="clear" w:color="auto" w:fill="FFFFFF"/>
-          <w:lang w:val="nl-NL" w:eastAsia="en-NL"/>
-        </w:rPr>
-        <w:t>searches</w:t>
-      </w:r>
-      <w:proofErr w:type="spellEnd"/>
-      <w:r>
-        <w:rPr>
-          <w:rFonts w:eastAsia="Times New Roman" w:cstheme="minorHAnsi"/>
-          <w:i/>
-          <w:iCs/>
-          <w:color w:val="000000"/>
-          <w:shd w:val="clear" w:color="auto" w:fill="FFFFFF"/>
-          <w:lang w:val="nl-NL" w:eastAsia="en-NL"/>
-        </w:rPr>
-        <w:t xml:space="preserve"> of </w:t>
-      </w:r>
-      <w:proofErr w:type="spellStart"/>
-      <w:r>
-        <w:rPr>
-          <w:rFonts w:eastAsia="Times New Roman" w:cstheme="minorHAnsi"/>
-          <w:i/>
-          <w:iCs/>
-          <w:color w:val="000000"/>
-          <w:shd w:val="clear" w:color="auto" w:fill="FFFFFF"/>
-          <w:lang w:val="nl-NL" w:eastAsia="en-NL"/>
-        </w:rPr>
-        <w:t>this</w:t>
-      </w:r>
-      <w:proofErr w:type="spellEnd"/>
-      <w:r>
-        <w:rPr>
-          <w:rFonts w:eastAsia="Times New Roman" w:cstheme="minorHAnsi"/>
-          <w:i/>
-          <w:iCs/>
-          <w:color w:val="000000"/>
-          <w:shd w:val="clear" w:color="auto" w:fill="FFFFFF"/>
-          <w:lang w:val="nl-NL" w:eastAsia="en-NL"/>
-        </w:rPr>
-        <w:t xml:space="preserve"> data. </w:t>
-      </w:r>
-      <w:proofErr w:type="spellStart"/>
-      <w:r>
-        <w:rPr>
-          <w:rFonts w:eastAsia="Times New Roman" w:cstheme="minorHAnsi"/>
-          <w:i/>
-          <w:iCs/>
-          <w:color w:val="000000"/>
-          <w:shd w:val="clear" w:color="auto" w:fill="FFFFFF"/>
-          <w:lang w:val="nl-NL" w:eastAsia="en-NL"/>
-        </w:rPr>
-        <w:t>While</w:t>
-      </w:r>
-      <w:proofErr w:type="spellEnd"/>
-      <w:r>
-        <w:rPr>
-          <w:rFonts w:eastAsia="Times New Roman" w:cstheme="minorHAnsi"/>
-          <w:i/>
-          <w:iCs/>
-          <w:color w:val="000000"/>
-          <w:shd w:val="clear" w:color="auto" w:fill="FFFFFF"/>
-          <w:lang w:val="nl-NL" w:eastAsia="en-NL"/>
-        </w:rPr>
-        <w:t xml:space="preserve"> Web Storage is </w:t>
-      </w:r>
-      <w:proofErr w:type="spellStart"/>
-      <w:r>
-        <w:rPr>
-          <w:rFonts w:eastAsia="Times New Roman" w:cstheme="minorHAnsi"/>
-          <w:i/>
-          <w:iCs/>
-          <w:color w:val="000000"/>
-          <w:shd w:val="clear" w:color="auto" w:fill="FFFFFF"/>
-          <w:lang w:val="nl-NL" w:eastAsia="en-NL"/>
-        </w:rPr>
-        <w:t>useful</w:t>
-      </w:r>
-      <w:proofErr w:type="spellEnd"/>
-      <w:r>
-        <w:rPr>
-          <w:rFonts w:eastAsia="Times New Roman" w:cstheme="minorHAnsi"/>
-          <w:i/>
-          <w:iCs/>
-          <w:color w:val="000000"/>
-          <w:shd w:val="clear" w:color="auto" w:fill="FFFFFF"/>
-          <w:lang w:val="nl-NL" w:eastAsia="en-NL"/>
-        </w:rPr>
-        <w:t xml:space="preserve"> </w:t>
-      </w:r>
-      <w:proofErr w:type="spellStart"/>
-      <w:r>
-        <w:rPr>
-          <w:rFonts w:eastAsia="Times New Roman" w:cstheme="minorHAnsi"/>
-          <w:i/>
-          <w:iCs/>
-          <w:color w:val="000000"/>
-          <w:shd w:val="clear" w:color="auto" w:fill="FFFFFF"/>
-          <w:lang w:val="nl-NL" w:eastAsia="en-NL"/>
-        </w:rPr>
-        <w:t>for</w:t>
-      </w:r>
-      <w:proofErr w:type="spellEnd"/>
-      <w:r>
-        <w:rPr>
-          <w:rFonts w:eastAsia="Times New Roman" w:cstheme="minorHAnsi"/>
-          <w:i/>
-          <w:iCs/>
-          <w:color w:val="000000"/>
-          <w:shd w:val="clear" w:color="auto" w:fill="FFFFFF"/>
-          <w:lang w:val="nl-NL" w:eastAsia="en-NL"/>
-        </w:rPr>
-        <w:t xml:space="preserve"> storing smaller </w:t>
-      </w:r>
-      <w:proofErr w:type="spellStart"/>
-      <w:r>
-        <w:rPr>
-          <w:rFonts w:eastAsia="Times New Roman" w:cstheme="minorHAnsi"/>
-          <w:i/>
-          <w:iCs/>
-          <w:color w:val="000000"/>
-          <w:shd w:val="clear" w:color="auto" w:fill="FFFFFF"/>
-          <w:lang w:val="nl-NL" w:eastAsia="en-NL"/>
-        </w:rPr>
-        <w:t>amounts</w:t>
-      </w:r>
-      <w:proofErr w:type="spellEnd"/>
-      <w:r>
-        <w:rPr>
-          <w:rFonts w:eastAsia="Times New Roman" w:cstheme="minorHAnsi"/>
-          <w:i/>
-          <w:iCs/>
-          <w:color w:val="000000"/>
-          <w:shd w:val="clear" w:color="auto" w:fill="FFFFFF"/>
-          <w:lang w:val="nl-NL" w:eastAsia="en-NL"/>
-        </w:rPr>
-        <w:t xml:space="preserve"> of data, </w:t>
-      </w:r>
-      <w:proofErr w:type="spellStart"/>
-      <w:r>
-        <w:rPr>
-          <w:rFonts w:eastAsia="Times New Roman" w:cstheme="minorHAnsi"/>
-          <w:i/>
-          <w:iCs/>
-          <w:color w:val="000000"/>
-          <w:shd w:val="clear" w:color="auto" w:fill="FFFFFF"/>
-          <w:lang w:val="nl-NL" w:eastAsia="en-NL"/>
-        </w:rPr>
-        <w:t>it</w:t>
-      </w:r>
-      <w:proofErr w:type="spellEnd"/>
-      <w:r>
-        <w:rPr>
-          <w:rFonts w:eastAsia="Times New Roman" w:cstheme="minorHAnsi"/>
-          <w:i/>
-          <w:iCs/>
-          <w:color w:val="000000"/>
-          <w:shd w:val="clear" w:color="auto" w:fill="FFFFFF"/>
-          <w:lang w:val="nl-NL" w:eastAsia="en-NL"/>
-        </w:rPr>
-        <w:t xml:space="preserve"> is </w:t>
-      </w:r>
-      <w:proofErr w:type="spellStart"/>
-      <w:r>
-        <w:rPr>
-          <w:rFonts w:eastAsia="Times New Roman" w:cstheme="minorHAnsi"/>
-          <w:i/>
-          <w:iCs/>
-          <w:color w:val="000000"/>
-          <w:shd w:val="clear" w:color="auto" w:fill="FFFFFF"/>
-          <w:lang w:val="nl-NL" w:eastAsia="en-NL"/>
-        </w:rPr>
-        <w:t>less</w:t>
-      </w:r>
-      <w:proofErr w:type="spellEnd"/>
-      <w:r>
-        <w:rPr>
-          <w:rFonts w:eastAsia="Times New Roman" w:cstheme="minorHAnsi"/>
-          <w:i/>
-          <w:iCs/>
-          <w:color w:val="000000"/>
-          <w:shd w:val="clear" w:color="auto" w:fill="FFFFFF"/>
-          <w:lang w:val="nl-NL" w:eastAsia="en-NL"/>
-        </w:rPr>
-        <w:t xml:space="preserve"> </w:t>
-      </w:r>
-      <w:proofErr w:type="spellStart"/>
-      <w:r>
-        <w:rPr>
-          <w:rFonts w:eastAsia="Times New Roman" w:cstheme="minorHAnsi"/>
-          <w:i/>
-          <w:iCs/>
-          <w:color w:val="000000"/>
-          <w:shd w:val="clear" w:color="auto" w:fill="FFFFFF"/>
-          <w:lang w:val="nl-NL" w:eastAsia="en-NL"/>
-        </w:rPr>
-        <w:t>useful</w:t>
-      </w:r>
-      <w:proofErr w:type="spellEnd"/>
-      <w:r>
-        <w:rPr>
-          <w:rFonts w:eastAsia="Times New Roman" w:cstheme="minorHAnsi"/>
-          <w:i/>
-          <w:iCs/>
-          <w:color w:val="000000"/>
-          <w:shd w:val="clear" w:color="auto" w:fill="FFFFFF"/>
-          <w:lang w:val="nl-NL" w:eastAsia="en-NL"/>
-        </w:rPr>
-        <w:t xml:space="preserve"> </w:t>
-      </w:r>
-      <w:proofErr w:type="spellStart"/>
-      <w:r>
-        <w:rPr>
-          <w:rFonts w:eastAsia="Times New Roman" w:cstheme="minorHAnsi"/>
-          <w:i/>
-          <w:iCs/>
-          <w:color w:val="000000"/>
-          <w:shd w:val="clear" w:color="auto" w:fill="FFFFFF"/>
-          <w:lang w:val="nl-NL" w:eastAsia="en-NL"/>
-        </w:rPr>
-        <w:t>for</w:t>
-      </w:r>
-      <w:proofErr w:type="spellEnd"/>
-      <w:r>
-        <w:rPr>
-          <w:rFonts w:eastAsia="Times New Roman" w:cstheme="minorHAnsi"/>
-          <w:i/>
-          <w:iCs/>
-          <w:color w:val="000000"/>
-          <w:shd w:val="clear" w:color="auto" w:fill="FFFFFF"/>
-          <w:lang w:val="nl-NL" w:eastAsia="en-NL"/>
-        </w:rPr>
-        <w:t xml:space="preserve"> storing </w:t>
-      </w:r>
-      <w:proofErr w:type="spellStart"/>
-      <w:r>
-        <w:rPr>
-          <w:rFonts w:eastAsia="Times New Roman" w:cstheme="minorHAnsi"/>
-          <w:i/>
-          <w:iCs/>
-          <w:color w:val="000000"/>
-          <w:shd w:val="clear" w:color="auto" w:fill="FFFFFF"/>
-          <w:lang w:val="nl-NL" w:eastAsia="en-NL"/>
-        </w:rPr>
-        <w:t>larger</w:t>
-      </w:r>
-      <w:proofErr w:type="spellEnd"/>
-      <w:r>
-        <w:rPr>
-          <w:rFonts w:eastAsia="Times New Roman" w:cstheme="minorHAnsi"/>
-          <w:i/>
-          <w:iCs/>
-          <w:color w:val="000000"/>
-          <w:shd w:val="clear" w:color="auto" w:fill="FFFFFF"/>
-          <w:lang w:val="nl-NL" w:eastAsia="en-NL"/>
-        </w:rPr>
-        <w:t xml:space="preserve"> </w:t>
-      </w:r>
-      <w:proofErr w:type="spellStart"/>
-      <w:r>
-        <w:rPr>
-          <w:rFonts w:eastAsia="Times New Roman" w:cstheme="minorHAnsi"/>
-          <w:i/>
-          <w:iCs/>
-          <w:color w:val="000000"/>
-          <w:shd w:val="clear" w:color="auto" w:fill="FFFFFF"/>
-          <w:lang w:val="nl-NL" w:eastAsia="en-NL"/>
-        </w:rPr>
-        <w:t>amounts</w:t>
-      </w:r>
-      <w:proofErr w:type="spellEnd"/>
-      <w:r>
-        <w:rPr>
-          <w:rFonts w:eastAsia="Times New Roman" w:cstheme="minorHAnsi"/>
-          <w:i/>
-          <w:iCs/>
-          <w:color w:val="000000"/>
-          <w:shd w:val="clear" w:color="auto" w:fill="FFFFFF"/>
-          <w:lang w:val="nl-NL" w:eastAsia="en-NL"/>
-        </w:rPr>
-        <w:t xml:space="preserve"> of </w:t>
-      </w:r>
-      <w:proofErr w:type="spellStart"/>
-      <w:r>
-        <w:rPr>
-          <w:rFonts w:eastAsia="Times New Roman" w:cstheme="minorHAnsi"/>
-          <w:i/>
-          <w:iCs/>
-          <w:color w:val="000000"/>
-          <w:shd w:val="clear" w:color="auto" w:fill="FFFFFF"/>
-          <w:lang w:val="nl-NL" w:eastAsia="en-NL"/>
-        </w:rPr>
-        <w:t>structured</w:t>
-      </w:r>
-      <w:proofErr w:type="spellEnd"/>
-      <w:r>
-        <w:rPr>
-          <w:rFonts w:eastAsia="Times New Roman" w:cstheme="minorHAnsi"/>
-          <w:i/>
-          <w:iCs/>
-          <w:color w:val="000000"/>
-          <w:shd w:val="clear" w:color="auto" w:fill="FFFFFF"/>
-          <w:lang w:val="nl-NL" w:eastAsia="en-NL"/>
-        </w:rPr>
-        <w:t xml:space="preserve"> data. </w:t>
-      </w:r>
-      <w:proofErr w:type="spellStart"/>
-      <w:r>
-        <w:rPr>
-          <w:rFonts w:eastAsia="Times New Roman" w:cstheme="minorHAnsi"/>
-          <w:i/>
-          <w:iCs/>
-          <w:color w:val="000000"/>
-          <w:shd w:val="clear" w:color="auto" w:fill="FFFFFF"/>
-          <w:lang w:val="nl-NL" w:eastAsia="en-NL"/>
-        </w:rPr>
-        <w:t>IndexedDB</w:t>
-      </w:r>
-      <w:proofErr w:type="spellEnd"/>
-      <w:r>
-        <w:rPr>
-          <w:rFonts w:eastAsia="Times New Roman" w:cstheme="minorHAnsi"/>
-          <w:i/>
-          <w:iCs/>
-          <w:color w:val="000000"/>
-          <w:shd w:val="clear" w:color="auto" w:fill="FFFFFF"/>
-          <w:lang w:val="nl-NL" w:eastAsia="en-NL"/>
-        </w:rPr>
-        <w:t xml:space="preserve"> </w:t>
-      </w:r>
-      <w:proofErr w:type="spellStart"/>
-      <w:r>
-        <w:rPr>
-          <w:rFonts w:eastAsia="Times New Roman" w:cstheme="minorHAnsi"/>
-          <w:i/>
-          <w:iCs/>
-          <w:color w:val="000000"/>
-          <w:shd w:val="clear" w:color="auto" w:fill="FFFFFF"/>
-          <w:lang w:val="nl-NL" w:eastAsia="en-NL"/>
-        </w:rPr>
-        <w:t>provides</w:t>
-      </w:r>
-      <w:proofErr w:type="spellEnd"/>
-      <w:r>
-        <w:rPr>
-          <w:rFonts w:eastAsia="Times New Roman" w:cstheme="minorHAnsi"/>
-          <w:i/>
-          <w:iCs/>
-          <w:color w:val="000000"/>
-          <w:shd w:val="clear" w:color="auto" w:fill="FFFFFF"/>
-          <w:lang w:val="nl-NL" w:eastAsia="en-NL"/>
-        </w:rPr>
-        <w:t xml:space="preserve"> a solution…</w:t>
+        <w:t>IndexedDB is a low-level API for client-side storage of significant amounts of structured data, including files/blobs. This API uses indexes to enable high-performance searches of this data. While Web Storage is useful for storing smaller amounts of data, it is less useful for storing larger amounts of structured data. IndexedDB provides a solution…</w:t>
       </w:r>
     </w:p>
     <w:p>
@@ -1879,7 +981,6 @@
           <w:lang w:val="nl-NL" w:eastAsia="en-NL"/>
         </w:rPr>
       </w:pPr>
-      <w:proofErr w:type="spellStart"/>
       <w:r>
         <w:rPr>
           <w:rFonts w:eastAsia="Times New Roman"/>
@@ -1889,7 +990,6 @@
         <w:lastRenderedPageBreak/>
         <w:t>TG.Blazor.IndexedDB</w:t>
       </w:r>
-      <w:proofErr w:type="spellEnd"/>
     </w:p>
     <w:p>
       <w:pPr>
@@ -1908,19 +1008,8 @@
           <w:shd w:val="clear" w:color="auto" w:fill="FFFFFF"/>
           <w:lang w:val="nl-NL" w:eastAsia="en-NL"/>
         </w:rPr>
-        <w:t xml:space="preserve">Een van de meest besproken </w:t>
-      </w:r>
-      <w:proofErr w:type="spellStart"/>
-      <w:r>
-        <w:rPr>
-          <w:rFonts w:eastAsia="Times New Roman" w:cstheme="minorHAnsi"/>
-          <w:color w:val="000000"/>
-          <w:shd w:val="clear" w:color="auto" w:fill="FFFFFF"/>
-          <w:lang w:val="nl-NL" w:eastAsia="en-NL"/>
-        </w:rPr>
-        <w:t>IndexedDB</w:t>
-      </w:r>
-      <w:proofErr w:type="spellEnd"/>
+        <w:t>Een van de meest besproken IndexedDB NuGet packages was TG.Blazor.IndexedDB, dit heeft er voor gezorgd dat ik meteen enthausiast was en een project heb opgezet om hier een prototype van te maken. Echter kreeg ik dit prototype niet aan de praat en kreeg ik niet snel in de gaten waarom dit niet lukte. Na wat meer zoek werk binnen de GitHub repo van dit project kwam ik er achter dat dit project “deprecated” was, iets wat ik had kunnen voorkomen door vooraf beter onderzoek te doen.</w:t>
+      </w:r>
       <w:r>
         <w:rPr>
           <w:rFonts w:eastAsia="Times New Roman" w:cstheme="minorHAnsi"/>
@@ -1930,105 +1019,119 @@
         </w:rPr>
         <w:t xml:space="preserve"> </w:t>
       </w:r>
-      <w:proofErr w:type="spellStart"/>
-      <w:r>
-        <w:rPr>
-          <w:rFonts w:eastAsia="Times New Roman" w:cstheme="minorHAnsi"/>
-          <w:color w:val="000000"/>
-          <w:shd w:val="clear" w:color="auto" w:fill="FFFFFF"/>
-          <w:lang w:val="nl-NL" w:eastAsia="en-NL"/>
-        </w:rPr>
-        <w:t>NuGet</w:t>
-      </w:r>
-      <w:proofErr w:type="spellEnd"/>
-      <w:r>
-        <w:rPr>
-          <w:rFonts w:eastAsia="Times New Roman" w:cstheme="minorHAnsi"/>
-          <w:color w:val="000000"/>
-          <w:shd w:val="clear" w:color="auto" w:fill="FFFFFF"/>
-          <w:lang w:val="nl-NL" w:eastAsia="en-NL"/>
-        </w:rPr>
-        <w:t xml:space="preserve"> packages was </w:t>
-      </w:r>
-      <w:proofErr w:type="spellStart"/>
-      <w:r>
-        <w:rPr>
-          <w:rFonts w:eastAsia="Times New Roman" w:cstheme="minorHAnsi"/>
-          <w:color w:val="000000"/>
-          <w:shd w:val="clear" w:color="auto" w:fill="FFFFFF"/>
-          <w:lang w:val="nl-NL" w:eastAsia="en-NL"/>
-        </w:rPr>
-        <w:t>TG.Blazor.IndexedDB</w:t>
-      </w:r>
-      <w:proofErr w:type="spellEnd"/>
-      <w:r>
-        <w:rPr>
-          <w:rFonts w:eastAsia="Times New Roman" w:cstheme="minorHAnsi"/>
-          <w:color w:val="000000"/>
-          <w:shd w:val="clear" w:color="auto" w:fill="FFFFFF"/>
-          <w:lang w:val="nl-NL" w:eastAsia="en-NL"/>
-        </w:rPr>
-        <w:t xml:space="preserve">, dit heeft er voor gezorgd dat ik meteen </w:t>
-      </w:r>
-      <w:proofErr w:type="spellStart"/>
-      <w:r>
-        <w:rPr>
-          <w:rFonts w:eastAsia="Times New Roman" w:cstheme="minorHAnsi"/>
-          <w:color w:val="000000"/>
-          <w:shd w:val="clear" w:color="auto" w:fill="FFFFFF"/>
-          <w:lang w:val="nl-NL" w:eastAsia="en-NL"/>
-        </w:rPr>
-        <w:t>enthausiast</w:t>
-      </w:r>
-      <w:proofErr w:type="spellEnd"/>
-      <w:r>
-        <w:rPr>
-          <w:rFonts w:eastAsia="Times New Roman" w:cstheme="minorHAnsi"/>
-          <w:color w:val="000000"/>
-          <w:shd w:val="clear" w:color="auto" w:fill="FFFFFF"/>
-          <w:lang w:val="nl-NL" w:eastAsia="en-NL"/>
-        </w:rPr>
-        <w:t xml:space="preserve"> was en een project heb opgezet om hier een prototype van te maken. Echter kreeg ik dit prototype niet aan de praat en kreeg ik niet snel in de gaten waarom dit niet lukte. Na wat meer zoek werk binnen de GitHub </w:t>
-      </w:r>
-      <w:proofErr w:type="spellStart"/>
-      <w:r>
-        <w:rPr>
-          <w:rFonts w:eastAsia="Times New Roman" w:cstheme="minorHAnsi"/>
-          <w:color w:val="000000"/>
-          <w:shd w:val="clear" w:color="auto" w:fill="FFFFFF"/>
-          <w:lang w:val="nl-NL" w:eastAsia="en-NL"/>
-        </w:rPr>
-        <w:t>repo</w:t>
-      </w:r>
-      <w:proofErr w:type="spellEnd"/>
-      <w:r>
-        <w:rPr>
-          <w:rFonts w:eastAsia="Times New Roman" w:cstheme="minorHAnsi"/>
-          <w:color w:val="000000"/>
-          <w:shd w:val="clear" w:color="auto" w:fill="FFFFFF"/>
-          <w:lang w:val="nl-NL" w:eastAsia="en-NL"/>
-        </w:rPr>
-        <w:t xml:space="preserve"> van dit project kwam ik er achter dat dit project “</w:t>
-      </w:r>
-      <w:proofErr w:type="spellStart"/>
-      <w:r>
-        <w:rPr>
-          <w:rFonts w:eastAsia="Times New Roman" w:cstheme="minorHAnsi"/>
-          <w:color w:val="000000"/>
-          <w:shd w:val="clear" w:color="auto" w:fill="FFFFFF"/>
-          <w:lang w:val="nl-NL" w:eastAsia="en-NL"/>
-        </w:rPr>
-        <w:t>deprecated</w:t>
-      </w:r>
-      <w:proofErr w:type="spellEnd"/>
-      <w:r>
-        <w:rPr>
-          <w:rFonts w:eastAsia="Times New Roman" w:cstheme="minorHAnsi"/>
-          <w:color w:val="000000"/>
-          <w:shd w:val="clear" w:color="auto" w:fill="FFFFFF"/>
-          <w:lang w:val="nl-NL" w:eastAsia="en-NL"/>
-        </w:rPr>
-        <w:t>” was, iets wat ik had kunnen voorkomen door vooraf beter onderzoek te doen.</w:t>
+    </w:p>
+    <w:p>
+      <w:pPr>
+        <w:spacing w:before="100" w:beforeAutospacing="1" w:after="202" w:line="276" w:lineRule="auto"/>
+        <w:rPr>
+          <w:rFonts w:eastAsia="Times New Roman" w:cstheme="minorHAnsi"/>
+          <w:color w:val="000000"/>
+          <w:shd w:val="clear" w:color="auto" w:fill="FFFFFF"/>
+          <w:lang w:val="nl-NL" w:eastAsia="en-NL"/>
+        </w:rPr>
+      </w:pPr>
+      <w:r>
+        <w:rPr>
+          <w:rFonts w:eastAsia="Times New Roman" w:cstheme="minorHAnsi"/>
+          <w:color w:val="000000"/>
+          <w:shd w:val="clear" w:color="auto" w:fill="FFFFFF"/>
+          <w:lang w:val="nl-NL" w:eastAsia="en-NL"/>
+        </w:rPr>
+        <w:t>Afgezien van het feit dat deze package niet meer werkte, was het geen verloren tijd. Door deze les heb ik geleerd nauwkeuriger onderzoek te doen, vooral bij het kiezen van oplossing binnen de software. Dit heeft dan ook bijgedragen aan mijn “judgement” leeruitkomst.</w:t>
+      </w:r>
+    </w:p>
+    <w:p>
+      <w:pPr>
+        <w:pStyle w:val="Kop3"/>
+        <w:rPr>
+          <w:rFonts w:eastAsia="Times New Roman"/>
+          <w:shd w:val="clear" w:color="auto" w:fill="FFFFFF"/>
+          <w:lang w:val="nl-NL" w:eastAsia="en-NL"/>
+        </w:rPr>
+      </w:pPr>
+      <w:bookmarkStart w:id="0" w:name="_Hlk122373612"/>
+      <w:r>
+        <w:rPr>
+          <w:rFonts w:eastAsia="Times New Roman"/>
+          <w:shd w:val="clear" w:color="auto" w:fill="FFFFFF"/>
+          <w:lang w:val="nl-NL" w:eastAsia="en-NL"/>
+        </w:rPr>
+        <w:t>BlazorIndexedDB</w:t>
+      </w:r>
+    </w:p>
+    <w:bookmarkEnd w:id="0"/>
+    <w:p>
+      <w:pPr>
+        <w:spacing w:before="100" w:beforeAutospacing="1" w:after="202" w:line="276" w:lineRule="auto"/>
+        <w:rPr>
+          <w:rFonts w:eastAsia="Times New Roman" w:cstheme="minorHAnsi"/>
+          <w:color w:val="000000"/>
+          <w:shd w:val="clear" w:color="auto" w:fill="FFFFFF"/>
+          <w:lang w:val="nl-NL" w:eastAsia="en-NL"/>
+        </w:rPr>
+      </w:pPr>
+      <w:r>
+        <w:rPr>
+          <w:rFonts w:eastAsia="Times New Roman" w:cstheme="minorHAnsi"/>
+          <w:color w:val="000000"/>
+          <w:shd w:val="clear" w:color="auto" w:fill="FFFFFF"/>
+          <w:lang w:val="nl-NL" w:eastAsia="en-NL"/>
+        </w:rPr>
+        <w:t>BlazorIndexedDB is een doorstart op TG.Blazor.IndexedDB. Bij deze package hebben de developers hetgeen wat er voor zorgde dat TG.Blazor.IndexedDB niet meer compatible was met de laatste .NET versies er uit geschreven. Daarbij is te zien dat het</w:t>
+      </w:r>
+      <w:r>
+        <w:rPr>
+          <w:rFonts w:eastAsia="Times New Roman" w:cstheme="minorHAnsi"/>
+          <w:color w:val="000000"/>
+          <w:shd w:val="clear" w:color="auto" w:fill="FFFFFF"/>
+          <w:lang w:val="nl-NL" w:eastAsia="en-NL"/>
+        </w:rPr>
+        <w:t xml:space="preserve"> originele project</w:t>
+      </w:r>
+      <w:r>
+        <w:rPr>
+          <w:rFonts w:eastAsia="Times New Roman" w:cstheme="minorHAnsi"/>
+          <w:color w:val="000000"/>
+          <w:shd w:val="clear" w:color="auto" w:fill="FFFFFF"/>
+          <w:lang w:val="nl-NL" w:eastAsia="en-NL"/>
+        </w:rPr>
+        <w:t xml:space="preserve"> erg goed onderhouden project is, waar veel activiteit plaatsvind en heeft gevonden</w:t>
+      </w:r>
+      <w:r>
+        <w:rPr>
+          <w:rFonts w:eastAsia="Times New Roman" w:cstheme="minorHAnsi"/>
+          <w:color w:val="000000"/>
+          <w:shd w:val="clear" w:color="auto" w:fill="FFFFFF"/>
+          <w:lang w:val="nl-NL" w:eastAsia="en-NL"/>
+        </w:rPr>
+        <w:t xml:space="preserve"> en een hoog aantal downloads en commits heeft</w:t>
+      </w:r>
+      <w:r>
+        <w:rPr>
+          <w:rFonts w:eastAsia="Times New Roman" w:cstheme="minorHAnsi"/>
+          <w:color w:val="000000"/>
+          <w:shd w:val="clear" w:color="auto" w:fill="FFFFFF"/>
+          <w:lang w:val="nl-NL" w:eastAsia="en-NL"/>
+        </w:rPr>
+        <w:t xml:space="preserve">. Ook is de code open-source en erg goed te </w:t>
+      </w:r>
+      <w:r>
+        <w:rPr>
+          <w:rFonts w:eastAsia="Times New Roman" w:cstheme="minorHAnsi"/>
+          <w:color w:val="000000"/>
+          <w:shd w:val="clear" w:color="auto" w:fill="FFFFFF"/>
+          <w:lang w:val="nl-NL" w:eastAsia="en-NL"/>
+        </w:rPr>
+        <w:t>begrijpen</w:t>
+      </w:r>
+      <w:r>
+        <w:rPr>
+          <w:rFonts w:eastAsia="Times New Roman" w:cstheme="minorHAnsi"/>
+          <w:color w:val="000000"/>
+          <w:shd w:val="clear" w:color="auto" w:fill="FFFFFF"/>
+          <w:lang w:val="nl-NL" w:eastAsia="en-NL"/>
+        </w:rPr>
+        <w:t>. Dit betekent voor mij dat deze package een nagenoeg oneindige levensduur heeft, aangezien wij hem zelf zouden kunnen onderhouden mocht deze in de toekomst niet meer naar behoren werken.</w:t>
       </w:r>
       <w:r>
         <w:rPr>
@@ -2057,51 +1160,9 @@
           <w:shd w:val="clear" w:color="auto" w:fill="FFFFFF"/>
           <w:lang w:val="nl-NL" w:eastAsia="en-NL"/>
         </w:rPr>
-        <w:t>Afgezien van het feit dat deze package niet meer werkte, was het geen verloren tijd. Door deze les heb ik geleerd nauwkeuriger onderzoek te doen, vooral bij het kiezen van oplossing binnen de software. Dit heeft dan ook bijgedragen aan mijn “</w:t>
-      </w:r>
-      <w:proofErr w:type="spellStart"/>
-      <w:r>
-        <w:rPr>
-          <w:rFonts w:eastAsia="Times New Roman" w:cstheme="minorHAnsi"/>
-          <w:color w:val="000000"/>
-          <w:shd w:val="clear" w:color="auto" w:fill="FFFFFF"/>
-          <w:lang w:val="nl-NL" w:eastAsia="en-NL"/>
-        </w:rPr>
-        <w:t>judgement</w:t>
-      </w:r>
-      <w:proofErr w:type="spellEnd"/>
-      <w:r>
-        <w:rPr>
-          <w:rFonts w:eastAsia="Times New Roman" w:cstheme="minorHAnsi"/>
-          <w:color w:val="000000"/>
-          <w:shd w:val="clear" w:color="auto" w:fill="FFFFFF"/>
-          <w:lang w:val="nl-NL" w:eastAsia="en-NL"/>
-        </w:rPr>
-        <w:t>” leeruitkomst.</w:t>
-      </w:r>
-    </w:p>
-    <w:p>
-      <w:pPr>
-        <w:pStyle w:val="Kop3"/>
-        <w:rPr>
-          <w:rFonts w:eastAsia="Times New Roman"/>
-          <w:shd w:val="clear" w:color="auto" w:fill="FFFFFF"/>
-          <w:lang w:val="nl-NL" w:eastAsia="en-NL"/>
-        </w:rPr>
-      </w:pPr>
-      <w:bookmarkStart w:id="0" w:name="_Hlk122373612"/>
-      <w:proofErr w:type="spellStart"/>
-      <w:r>
-        <w:rPr>
-          <w:rFonts w:eastAsia="Times New Roman"/>
-          <w:shd w:val="clear" w:color="auto" w:fill="FFFFFF"/>
-          <w:lang w:val="nl-NL" w:eastAsia="en-NL"/>
-        </w:rPr>
-        <w:t>BlazorIndexedDB</w:t>
-      </w:r>
-      <w:proofErr w:type="spellEnd"/>
-    </w:p>
-    <w:bookmarkEnd w:id="0"/>
+        <w:t>Ook is de implementatie van deze package erg simpel, zoals te zien in onderstaande screenprints.</w:t>
+      </w:r>
+    </w:p>
     <w:p>
       <w:pPr>
         <w:spacing w:before="100" w:beforeAutospacing="1" w:after="202" w:line="276" w:lineRule="auto"/>
@@ -2112,165 +1173,14 @@
           <w:lang w:val="nl-NL" w:eastAsia="en-NL"/>
         </w:rPr>
       </w:pPr>
-      <w:proofErr w:type="spellStart"/>
-      <w:r>
-        <w:rPr>
-          <w:rFonts w:eastAsia="Times New Roman" w:cstheme="minorHAnsi"/>
-          <w:color w:val="000000"/>
-          <w:shd w:val="clear" w:color="auto" w:fill="FFFFFF"/>
-          <w:lang w:val="nl-NL" w:eastAsia="en-NL"/>
-        </w:rPr>
-        <w:t>BlazorIndexedDB</w:t>
-      </w:r>
-      <w:proofErr w:type="spellEnd"/>
-      <w:r>
-        <w:rPr>
-          <w:rFonts w:eastAsia="Times New Roman" w:cstheme="minorHAnsi"/>
-          <w:color w:val="000000"/>
-          <w:shd w:val="clear" w:color="auto" w:fill="FFFFFF"/>
-          <w:lang w:val="nl-NL" w:eastAsia="en-NL"/>
-        </w:rPr>
-        <w:t xml:space="preserve"> is een doorstart op </w:t>
-      </w:r>
-      <w:proofErr w:type="spellStart"/>
-      <w:r>
-        <w:rPr>
-          <w:rFonts w:eastAsia="Times New Roman" w:cstheme="minorHAnsi"/>
-          <w:color w:val="000000"/>
-          <w:shd w:val="clear" w:color="auto" w:fill="FFFFFF"/>
-          <w:lang w:val="nl-NL" w:eastAsia="en-NL"/>
-        </w:rPr>
-        <w:t>TG.Blazor.IndexedDB</w:t>
-      </w:r>
-      <w:proofErr w:type="spellEnd"/>
-      <w:r>
-        <w:rPr>
-          <w:rFonts w:eastAsia="Times New Roman" w:cstheme="minorHAnsi"/>
-          <w:color w:val="000000"/>
-          <w:shd w:val="clear" w:color="auto" w:fill="FFFFFF"/>
-          <w:lang w:val="nl-NL" w:eastAsia="en-NL"/>
-        </w:rPr>
-        <w:t xml:space="preserve">. Bij deze package hebben de </w:t>
-      </w:r>
-      <w:proofErr w:type="spellStart"/>
-      <w:r>
-        <w:rPr>
-          <w:rFonts w:eastAsia="Times New Roman" w:cstheme="minorHAnsi"/>
-          <w:color w:val="000000"/>
-          <w:shd w:val="clear" w:color="auto" w:fill="FFFFFF"/>
-          <w:lang w:val="nl-NL" w:eastAsia="en-NL"/>
-        </w:rPr>
-        <w:t>developers</w:t>
-      </w:r>
-      <w:proofErr w:type="spellEnd"/>
-      <w:r>
-        <w:rPr>
-          <w:rFonts w:eastAsia="Times New Roman" w:cstheme="minorHAnsi"/>
-          <w:color w:val="000000"/>
-          <w:shd w:val="clear" w:color="auto" w:fill="FFFFFF"/>
-          <w:lang w:val="nl-NL" w:eastAsia="en-NL"/>
-        </w:rPr>
-        <w:t xml:space="preserve"> hetgeen wat er voor zorgde dat </w:t>
-      </w:r>
-      <w:proofErr w:type="spellStart"/>
-      <w:r>
-        <w:rPr>
-          <w:rFonts w:eastAsia="Times New Roman" w:cstheme="minorHAnsi"/>
-          <w:color w:val="000000"/>
-          <w:shd w:val="clear" w:color="auto" w:fill="FFFFFF"/>
-          <w:lang w:val="nl-NL" w:eastAsia="en-NL"/>
-        </w:rPr>
-        <w:t>TG.Blazor.IndexedDB</w:t>
-      </w:r>
-      <w:proofErr w:type="spellEnd"/>
-      <w:r>
-        <w:rPr>
-          <w:rFonts w:eastAsia="Times New Roman" w:cstheme="minorHAnsi"/>
-          <w:color w:val="000000"/>
-          <w:shd w:val="clear" w:color="auto" w:fill="FFFFFF"/>
-          <w:lang w:val="nl-NL" w:eastAsia="en-NL"/>
-        </w:rPr>
-        <w:t xml:space="preserve"> niet meer compatible was met de laatste .NET versies er uit geschreven. Daarbij is te zien dat het een erg goed onderhouden project is, waar veel activiteit plaatsvind en heeft gevonden. Ook is de code open-source en erg goed te snappen. Dit betekent voor mij dat deze package een nagenoeg oneindige levensduur heeft, aangezien wij hem zelf zouden kunnen onderhouden mocht deze in de toekomst niet meer naar behoren werken.</w:t>
-      </w:r>
-    </w:p>
-    <w:p>
-      <w:pPr>
-        <w:spacing w:before="100" w:beforeAutospacing="1" w:after="202" w:line="276" w:lineRule="auto"/>
-        <w:rPr>
-          <w:rFonts w:eastAsia="Times New Roman" w:cstheme="minorHAnsi"/>
-          <w:color w:val="000000"/>
-          <w:shd w:val="clear" w:color="auto" w:fill="FFFFFF"/>
-          <w:lang w:val="nl-NL" w:eastAsia="en-NL"/>
-        </w:rPr>
-      </w:pPr>
-      <w:r>
-        <w:rPr>
-          <w:rFonts w:eastAsia="Times New Roman" w:cstheme="minorHAnsi"/>
-          <w:color w:val="000000"/>
-          <w:shd w:val="clear" w:color="auto" w:fill="FFFFFF"/>
-          <w:lang w:val="nl-NL" w:eastAsia="en-NL"/>
-        </w:rPr>
-        <w:t>Ook is de implementatie van deze package erg simpel, zoals te zien in onderstaande screenprints.</w:t>
-      </w:r>
-    </w:p>
-    <w:p>
-      <w:pPr>
-        <w:spacing w:before="100" w:beforeAutospacing="1" w:after="202" w:line="276" w:lineRule="auto"/>
-        <w:rPr>
-          <w:rFonts w:eastAsia="Times New Roman" w:cstheme="minorHAnsi"/>
-          <w:color w:val="000000"/>
-          <w:shd w:val="clear" w:color="auto" w:fill="FFFFFF"/>
-          <w:lang w:val="nl-NL" w:eastAsia="en-NL"/>
-        </w:rPr>
-      </w:pPr>
-      <w:r>
-        <w:rPr>
-          <w:rFonts w:eastAsia="Times New Roman" w:cstheme="minorHAnsi"/>
-          <w:color w:val="000000"/>
-          <w:shd w:val="clear" w:color="auto" w:fill="FFFFFF"/>
-          <w:lang w:val="nl-NL" w:eastAsia="en-NL"/>
-        </w:rPr>
-        <w:t xml:space="preserve">Om te beginnen wordt er een Singleton </w:t>
-      </w:r>
-      <w:proofErr w:type="spellStart"/>
-      <w:r>
-        <w:rPr>
-          <w:rFonts w:eastAsia="Times New Roman" w:cstheme="minorHAnsi"/>
-          <w:color w:val="000000"/>
-          <w:shd w:val="clear" w:color="auto" w:fill="FFFFFF"/>
-          <w:lang w:val="nl-NL" w:eastAsia="en-NL"/>
-        </w:rPr>
-        <w:t>instance</w:t>
-      </w:r>
-      <w:proofErr w:type="spellEnd"/>
-      <w:r>
-        <w:rPr>
-          <w:rFonts w:eastAsia="Times New Roman" w:cstheme="minorHAnsi"/>
-          <w:color w:val="000000"/>
-          <w:shd w:val="clear" w:color="auto" w:fill="FFFFFF"/>
-          <w:lang w:val="nl-NL" w:eastAsia="en-NL"/>
-        </w:rPr>
-        <w:t xml:space="preserve"> van de </w:t>
-      </w:r>
-      <w:proofErr w:type="spellStart"/>
-      <w:r>
-        <w:rPr>
-          <w:rFonts w:eastAsia="Times New Roman" w:cstheme="minorHAnsi"/>
-          <w:color w:val="000000"/>
-          <w:shd w:val="clear" w:color="auto" w:fill="FFFFFF"/>
-          <w:lang w:val="nl-NL" w:eastAsia="en-NL"/>
-        </w:rPr>
-        <w:t>IndexedDBFactory</w:t>
-      </w:r>
-      <w:proofErr w:type="spellEnd"/>
-      <w:r>
-        <w:rPr>
-          <w:rFonts w:eastAsia="Times New Roman" w:cstheme="minorHAnsi"/>
-          <w:color w:val="000000"/>
-          <w:shd w:val="clear" w:color="auto" w:fill="FFFFFF"/>
-          <w:lang w:val="nl-NL" w:eastAsia="en-NL"/>
-        </w:rPr>
-        <w:t xml:space="preserve"> interface aan de services van mijn app toegevoegd.</w:t>
+      <w:r>
+        <w:rPr>
+          <w:rFonts w:eastAsia="Times New Roman" w:cstheme="minorHAnsi"/>
+          <w:color w:val="000000"/>
+          <w:shd w:val="clear" w:color="auto" w:fill="FFFFFF"/>
+          <w:lang w:val="nl-NL" w:eastAsia="en-NL"/>
+        </w:rPr>
+        <w:t>Om te beginnen wordt er een Singleton instance van de IndexedDBFactory interface aan de services van mijn app toegevoegd.</w:t>
       </w:r>
     </w:p>
     <w:p>
@@ -2349,21 +1259,7 @@
         <w:rPr>
           <w:lang w:val="nl-NL"/>
         </w:rPr>
-        <w:t xml:space="preserve">Toevoegen Singleton </w:t>
-      </w:r>
-      <w:proofErr w:type="spellStart"/>
-      <w:r>
-        <w:rPr>
-          <w:lang w:val="nl-NL"/>
-        </w:rPr>
-        <w:t>intance</w:t>
-      </w:r>
-      <w:proofErr w:type="spellEnd"/>
-      <w:r>
-        <w:rPr>
-          <w:lang w:val="nl-NL"/>
-        </w:rPr>
-        <w:t xml:space="preserve"> </w:t>
+        <w:t xml:space="preserve">Toevoegen Singleton intance </w:t>
       </w:r>
     </w:p>
     <w:p>
@@ -2383,47 +1279,16 @@
           <w:shd w:val="clear" w:color="auto" w:fill="FFFFFF"/>
           <w:lang w:val="nl-NL" w:eastAsia="en-NL"/>
         </w:rPr>
-        <w:t xml:space="preserve">Er moet een datastore gedefinieerd worden in </w:t>
-      </w:r>
-      <w:proofErr w:type="spellStart"/>
-      <w:r>
-        <w:rPr>
-          <w:rFonts w:eastAsia="Times New Roman" w:cstheme="minorHAnsi"/>
-          <w:color w:val="000000"/>
-          <w:shd w:val="clear" w:color="auto" w:fill="FFFFFF"/>
-          <w:lang w:val="nl-NL" w:eastAsia="en-NL"/>
-        </w:rPr>
-        <w:t>program.cs</w:t>
-      </w:r>
-      <w:proofErr w:type="spellEnd"/>
-      <w:r>
-        <w:rPr>
-          <w:rFonts w:eastAsia="Times New Roman" w:cstheme="minorHAnsi"/>
-          <w:color w:val="000000"/>
-          <w:shd w:val="clear" w:color="auto" w:fill="FFFFFF"/>
-          <w:lang w:val="nl-NL" w:eastAsia="en-NL"/>
-        </w:rPr>
-        <w:t xml:space="preserve">. De datastore wordt vervolgens aan het </w:t>
-      </w:r>
-      <w:proofErr w:type="spellStart"/>
-      <w:r>
-        <w:rPr>
-          <w:rFonts w:eastAsia="Times New Roman" w:cstheme="minorHAnsi"/>
-          <w:color w:val="000000"/>
-          <w:shd w:val="clear" w:color="auto" w:fill="FFFFFF"/>
-          <w:lang w:val="nl-NL" w:eastAsia="en-NL"/>
-        </w:rPr>
-        <w:t>IndexedDB</w:t>
-      </w:r>
-      <w:proofErr w:type="spellEnd"/>
-      <w:r>
-        <w:rPr>
-          <w:rFonts w:eastAsia="Times New Roman" w:cstheme="minorHAnsi"/>
-          <w:color w:val="000000"/>
-          <w:shd w:val="clear" w:color="auto" w:fill="FFFFFF"/>
-          <w:lang w:val="nl-NL" w:eastAsia="en-NL"/>
-        </w:rPr>
-        <w:t xml:space="preserve"> object toegevoegd, zodat deze</w:t>
+        <w:t>Er moet een datastore gedefinieerd worden in program.cs</w:t>
+      </w:r>
+      <w:r>
+        <w:rPr>
+          <w:rFonts w:eastAsia="Times New Roman" w:cstheme="minorHAnsi"/>
+          <w:color w:val="000000"/>
+          <w:shd w:val="clear" w:color="auto" w:fill="FFFFFF"/>
+          <w:lang w:val="nl-NL" w:eastAsia="en-NL"/>
+        </w:rPr>
+        <w:t>. De datastore wordt vervolgens aan het IndexedDB object toegevoegd, zodat deze</w:t>
       </w:r>
       <w:r>
         <w:rPr>
@@ -2507,13 +1372,8 @@
           <w:lang w:val="nl-NL" w:eastAsia="en-NL"/>
         </w:rPr>
       </w:pPr>
-      <w:proofErr w:type="spellStart"/>
-      <w:r>
-        <w:t>Definieeren</w:t>
-      </w:r>
-      <w:proofErr w:type="spellEnd"/>
-      <w:r>
-        <w:t xml:space="preserve"> database object</w:t>
+      <w:r>
+        <w:t>Definieeren database object</w:t>
       </w:r>
     </w:p>
     <w:p>
@@ -2646,41 +1506,13 @@
         <w:rPr>
           <w:lang w:val="nl-NL"/>
         </w:rPr>
-        <w:t xml:space="preserve"> gemaakt van de </w:t>
-      </w:r>
-      <w:proofErr w:type="spellStart"/>
+        <w:t xml:space="preserve"> gemaakt van de IndexedDB database.</w:t>
+      </w:r>
       <w:r>
         <w:rPr>
           <w:lang w:val="nl-NL"/>
         </w:rPr>
-        <w:t>IndexedDB</w:t>
-      </w:r>
-      <w:proofErr w:type="spellEnd"/>
-      <w:r>
-        <w:rPr>
-          <w:lang w:val="nl-NL"/>
-        </w:rPr>
-        <w:t xml:space="preserve"> database.</w:t>
-      </w:r>
-      <w:r>
-        <w:rPr>
-          <w:lang w:val="nl-NL"/>
-        </w:rPr>
-        <w:t xml:space="preserve"> En zoals te zien komt daar geen regel Javascript code aan te pas, zo hoeven de </w:t>
-      </w:r>
-      <w:proofErr w:type="spellStart"/>
-      <w:r>
-        <w:rPr>
-          <w:lang w:val="nl-NL"/>
-        </w:rPr>
-        <w:t>developers</w:t>
-      </w:r>
-      <w:proofErr w:type="spellEnd"/>
-      <w:r>
-        <w:rPr>
-          <w:lang w:val="nl-NL"/>
-        </w:rPr>
-        <w:t xml:space="preserve"> die hier mee aan de slag gaan geen Javascript kennis te hebben.</w:t>
+        <w:t xml:space="preserve"> En zoals te zien komt daar geen regel Javascript code aan te pas, zo hoeven de developers die hier mee aan de slag gaan geen Javascript kennis te hebben.</w:t>
       </w:r>
     </w:p>
     <w:p>
@@ -2772,35 +1604,9 @@
           <w:lang w:val="nl-NL"/>
         </w:rPr>
       </w:pPr>
-      <w:proofErr w:type="spellStart"/>
-      <w:r>
-        <w:t>Ophalen</w:t>
-      </w:r>
-      <w:proofErr w:type="spellEnd"/>
-      <w:r>
-        <w:t xml:space="preserve">, </w:t>
-      </w:r>
-      <w:proofErr w:type="spellStart"/>
-      <w:r>
-        <w:t>aanpassen</w:t>
-      </w:r>
-      <w:proofErr w:type="spellEnd"/>
-      <w:r>
-        <w:t xml:space="preserve"> </w:t>
-      </w:r>
-      <w:proofErr w:type="spellStart"/>
-      <w:r>
-        <w:t>en</w:t>
-      </w:r>
-      <w:proofErr w:type="spellEnd"/>
-      <w:r>
-        <w:t xml:space="preserve"> </w:t>
-      </w:r>
-      <w:proofErr w:type="spellStart"/>
-      <w:r>
-        <w:t>verwijderen</w:t>
-      </w:r>
-      <w:proofErr w:type="spellEnd"/>
+      <w:r>
+        <w:t>Ophalen, aanpassen en verwijderen</w:t>
+      </w:r>
     </w:p>
     <w:p>
       <w:pPr>
@@ -2891,23 +1697,7 @@
           <w:shd w:val="clear" w:color="auto" w:fill="FFFFFF"/>
           <w:lang w:val="nl-NL" w:eastAsia="en-NL"/>
         </w:rPr>
-        <w:t xml:space="preserve">De conclusie van deze </w:t>
-      </w:r>
-      <w:proofErr w:type="spellStart"/>
-      <w:r>
-        <w:rPr>
-          <w:shd w:val="clear" w:color="auto" w:fill="FFFFFF"/>
-          <w:lang w:val="nl-NL" w:eastAsia="en-NL"/>
-        </w:rPr>
-        <w:t>requirment</w:t>
-      </w:r>
-      <w:proofErr w:type="spellEnd"/>
-      <w:r>
-        <w:rPr>
-          <w:shd w:val="clear" w:color="auto" w:fill="FFFFFF"/>
-          <w:lang w:val="nl-NL" w:eastAsia="en-NL"/>
-        </w:rPr>
-        <w:t xml:space="preserve"> is,</w:t>
+        <w:t>De conclusie van deze requirment is,</w:t>
       </w:r>
       <w:r>
         <w:rPr>
@@ -2923,7 +1713,6 @@
         </w:rPr>
         <w:t xml:space="preserve"> dat dit mogelijk is met </w:t>
       </w:r>
-      <w:proofErr w:type="spellStart"/>
       <w:r>
         <w:rPr>
           <w:shd w:val="clear" w:color="auto" w:fill="FFFFFF"/>
@@ -2931,7 +1720,6 @@
         </w:rPr>
         <w:t>BlazorIndexedDB</w:t>
       </w:r>
-      <w:proofErr w:type="spellEnd"/>
       <w:r>
         <w:rPr>
           <w:shd w:val="clear" w:color="auto" w:fill="FFFFFF"/>
@@ -3043,25 +1831,7 @@
           <w:shd w:val="clear" w:color="auto" w:fill="FFFFFF"/>
           <w:lang w:val="nl-NL" w:eastAsia="en-NL"/>
         </w:rPr>
-        <w:t xml:space="preserve">Kan de </w:t>
-      </w:r>
-      <w:proofErr w:type="spellStart"/>
-      <w:r>
-        <w:rPr>
-          <w:rFonts w:eastAsia="Times New Roman"/>
-          <w:shd w:val="clear" w:color="auto" w:fill="FFFFFF"/>
-          <w:lang w:val="nl-NL" w:eastAsia="en-NL"/>
-        </w:rPr>
-        <w:t>IndexedDB</w:t>
-      </w:r>
-      <w:proofErr w:type="spellEnd"/>
-      <w:r>
-        <w:rPr>
-          <w:rFonts w:eastAsia="Times New Roman"/>
-          <w:shd w:val="clear" w:color="auto" w:fill="FFFFFF"/>
-          <w:lang w:val="nl-NL" w:eastAsia="en-NL"/>
-        </w:rPr>
-        <w:t xml:space="preserve"> </w:t>
+        <w:t xml:space="preserve">Kan de IndexedDB </w:t>
       </w:r>
       <w:r>
         <w:rPr>
@@ -3071,23 +1841,13 @@
         </w:rPr>
         <w:t xml:space="preserve">de gebruikelijke </w:t>
       </w:r>
-      <w:proofErr w:type="spellStart"/>
-      <w:r>
-        <w:rPr>
-          <w:rFonts w:eastAsia="Times New Roman"/>
-          <w:shd w:val="clear" w:color="auto" w:fill="FFFFFF"/>
-          <w:lang w:val="nl-NL" w:eastAsia="en-NL"/>
-        </w:rPr>
-        <w:t>payload</w:t>
-      </w:r>
-      <w:proofErr w:type="spellEnd"/>
-      <w:r>
-        <w:rPr>
-          <w:rFonts w:eastAsia="Times New Roman"/>
-          <w:shd w:val="clear" w:color="auto" w:fill="FFFFFF"/>
-          <w:lang w:val="nl-NL" w:eastAsia="en-NL"/>
-        </w:rPr>
-        <w:t xml:space="preserve"> aan data aan?</w:t>
+      <w:r>
+        <w:rPr>
+          <w:rFonts w:eastAsia="Times New Roman"/>
+          <w:shd w:val="clear" w:color="auto" w:fill="FFFFFF"/>
+          <w:lang w:val="nl-NL" w:eastAsia="en-NL"/>
+        </w:rPr>
+        <w:t>payload aan data aan?</w:t>
       </w:r>
     </w:p>
     <w:p>
@@ -3274,28 +2034,17 @@
           <w:rFonts w:eastAsia="Times New Roman" w:cstheme="minorHAnsi"/>
           <w:sz w:val="24"/>
           <w:szCs w:val="24"/>
-          <w:lang w:val="en-NL" w:eastAsia="en-NL"/>
-        </w:rPr>
-      </w:pPr>
-      <w:proofErr w:type="spellStart"/>
-      <w:r>
-        <w:rPr>
-          <w:rFonts w:eastAsia="Times New Roman" w:cstheme="minorHAnsi"/>
-          <w:sz w:val="24"/>
-          <w:szCs w:val="24"/>
-          <w:lang w:val="en-NL" w:eastAsia="en-NL"/>
-        </w:rPr>
-        <w:t>Guardrex</w:t>
-      </w:r>
-      <w:proofErr w:type="spellEnd"/>
-      <w:r>
-        <w:rPr>
-          <w:rFonts w:eastAsia="Times New Roman" w:cstheme="minorHAnsi"/>
-          <w:sz w:val="24"/>
-          <w:szCs w:val="24"/>
-          <w:lang w:val="en-NL" w:eastAsia="en-NL"/>
-        </w:rPr>
-        <w:t xml:space="preserve">, G. (2022, November 8). </w:t>
+          <w:lang w:eastAsia="en-NL"/>
+        </w:rPr>
+      </w:pPr>
+      <w:r>
+        <w:rPr>
+          <w:rFonts w:eastAsia="Times New Roman" w:cstheme="minorHAnsi"/>
+          <w:sz w:val="24"/>
+          <w:szCs w:val="24"/>
+          <w:lang w:eastAsia="en-NL"/>
+        </w:rPr>
+        <w:t xml:space="preserve">Guardrex, G. (2022, November 8). </w:t>
       </w:r>
       <w:r>
         <w:rPr>
@@ -3304,7 +2053,7 @@
           <w:iCs/>
           <w:sz w:val="24"/>
           <w:szCs w:val="24"/>
-          <w:lang w:val="en-NL" w:eastAsia="en-NL"/>
+          <w:lang w:eastAsia="en-NL"/>
         </w:rPr>
         <w:t>ASP.NET Core Blazor state management</w:t>
       </w:r>
@@ -3313,7 +2062,7 @@
           <w:rFonts w:eastAsia="Times New Roman" w:cstheme="minorHAnsi"/>
           <w:sz w:val="24"/>
           <w:szCs w:val="24"/>
-          <w:lang w:val="en-NL" w:eastAsia="en-NL"/>
+          <w:lang w:eastAsia="en-NL"/>
         </w:rPr>
         <w:t>. Microsoft Learn. https://learn.microsoft.com/en-us/aspnet/core/blazor/state-management?view=aspnetcore-6.0</w:t>
       </w:r>
@@ -3334,15 +2083,15 @@
           <w:rFonts w:eastAsia="Times New Roman" w:cstheme="minorHAnsi"/>
           <w:sz w:val="24"/>
           <w:szCs w:val="24"/>
-          <w:lang w:val="en-NL" w:eastAsia="en-NL"/>
-        </w:rPr>
-      </w:pPr>
-      <w:r>
-        <w:rPr>
-          <w:rFonts w:eastAsia="Times New Roman" w:cstheme="minorHAnsi"/>
-          <w:sz w:val="24"/>
-          <w:szCs w:val="24"/>
-          <w:lang w:val="en-NL" w:eastAsia="en-NL"/>
+          <w:lang w:eastAsia="en-NL"/>
+        </w:rPr>
+      </w:pPr>
+      <w:r>
+        <w:rPr>
+          <w:rFonts w:eastAsia="Times New Roman" w:cstheme="minorHAnsi"/>
+          <w:sz w:val="24"/>
+          <w:szCs w:val="24"/>
+          <w:lang w:eastAsia="en-NL"/>
         </w:rPr>
         <w:t xml:space="preserve">Huber, T. C., Huber, T. C., &amp; Huber, T. C. (2021, April 19). </w:t>
       </w:r>
@@ -3353,7 +2102,7 @@
           <w:iCs/>
           <w:sz w:val="24"/>
           <w:szCs w:val="24"/>
-          <w:lang w:val="en-NL" w:eastAsia="en-NL"/>
+          <w:lang w:eastAsia="en-NL"/>
         </w:rPr>
         <w:t>Store Data of Your Blazor App in the Local Storage and in the Session Storage</w:t>
       </w:r>
@@ -3362,7 +2111,7 @@
           <w:rFonts w:eastAsia="Times New Roman" w:cstheme="minorHAnsi"/>
           <w:sz w:val="24"/>
           <w:szCs w:val="24"/>
-          <w:lang w:val="en-NL" w:eastAsia="en-NL"/>
+          <w:lang w:eastAsia="en-NL"/>
         </w:rPr>
         <w:t>. Thomas Claudius Huber. https://www.thomasclaudiushuber.com/2021/04/19/store-data-of-your-blazor-app-in-the-local-storage-and-in-the-session-storage/</w:t>
       </w:r>
@@ -3383,10 +2132,9 @@
           <w:rFonts w:eastAsia="Times New Roman" w:cstheme="minorHAnsi"/>
           <w:sz w:val="24"/>
           <w:szCs w:val="24"/>
-          <w:lang w:val="en-NL" w:eastAsia="en-NL"/>
-        </w:rPr>
-      </w:pPr>
-      <w:proofErr w:type="spellStart"/>
+          <w:lang w:eastAsia="en-NL"/>
+        </w:rPr>
+      </w:pPr>
       <w:r>
         <w:rPr>
           <w:rFonts w:eastAsia="Times New Roman" w:cstheme="minorHAnsi"/>
@@ -3394,28 +2142,16 @@
           <w:iCs/>
           <w:sz w:val="24"/>
           <w:szCs w:val="24"/>
-          <w:lang w:val="en-NL" w:eastAsia="en-NL"/>
-        </w:rPr>
-        <w:t>IndexedDB</w:t>
-      </w:r>
-      <w:proofErr w:type="spellEnd"/>
-      <w:r>
-        <w:rPr>
-          <w:rFonts w:eastAsia="Times New Roman" w:cstheme="minorHAnsi"/>
-          <w:i/>
-          <w:iCs/>
-          <w:sz w:val="24"/>
-          <w:szCs w:val="24"/>
-          <w:lang w:val="en-NL" w:eastAsia="en-NL"/>
-        </w:rPr>
-        <w:t xml:space="preserve"> in Blazor</w:t>
-      </w:r>
-      <w:r>
-        <w:rPr>
-          <w:rFonts w:eastAsia="Times New Roman" w:cstheme="minorHAnsi"/>
-          <w:sz w:val="24"/>
-          <w:szCs w:val="24"/>
-          <w:lang w:val="en-NL" w:eastAsia="en-NL"/>
+          <w:lang w:eastAsia="en-NL"/>
+        </w:rPr>
+        <w:t>IndexedDB in Blazor</w:t>
+      </w:r>
+      <w:r>
+        <w:rPr>
+          <w:rFonts w:eastAsia="Times New Roman" w:cstheme="minorHAnsi"/>
+          <w:sz w:val="24"/>
+          <w:szCs w:val="24"/>
+          <w:lang w:eastAsia="en-NL"/>
         </w:rPr>
         <w:t>. (2019, August 3). Steve Sanderson’s Blog. https://blog.stevensanderson.com/2019/08/03/blazor-indexeddb/</w:t>
       </w:r>
@@ -3436,28 +2172,17 @@
           <w:rFonts w:eastAsia="Times New Roman" w:cstheme="minorHAnsi"/>
           <w:sz w:val="24"/>
           <w:szCs w:val="24"/>
-          <w:lang w:val="en-NL" w:eastAsia="en-NL"/>
-        </w:rPr>
-      </w:pPr>
-      <w:proofErr w:type="spellStart"/>
-      <w:r>
-        <w:rPr>
-          <w:rFonts w:eastAsia="Times New Roman" w:cstheme="minorHAnsi"/>
-          <w:sz w:val="24"/>
-          <w:szCs w:val="24"/>
-          <w:lang w:val="en-NL" w:eastAsia="en-NL"/>
-        </w:rPr>
-        <w:t>Jinjinov</w:t>
-      </w:r>
-      <w:proofErr w:type="spellEnd"/>
-      <w:r>
-        <w:rPr>
-          <w:rFonts w:eastAsia="Times New Roman" w:cstheme="minorHAnsi"/>
-          <w:sz w:val="24"/>
-          <w:szCs w:val="24"/>
-          <w:lang w:val="en-NL" w:eastAsia="en-NL"/>
-        </w:rPr>
-        <w:t xml:space="preserve">, J. (n.d.). </w:t>
+          <w:lang w:eastAsia="en-NL"/>
+        </w:rPr>
+      </w:pPr>
+      <w:r>
+        <w:rPr>
+          <w:rFonts w:eastAsia="Times New Roman" w:cstheme="minorHAnsi"/>
+          <w:sz w:val="24"/>
+          <w:szCs w:val="24"/>
+          <w:lang w:eastAsia="en-NL"/>
+        </w:rPr>
+        <w:t xml:space="preserve">Jinjinov, J. (n.d.). </w:t>
       </w:r>
       <w:r>
         <w:rPr>
@@ -3466,77 +2191,16 @@
           <w:iCs/>
           <w:sz w:val="24"/>
           <w:szCs w:val="24"/>
-          <w:lang w:val="en-NL" w:eastAsia="en-NL"/>
-        </w:rPr>
-        <w:t xml:space="preserve">GitHub - </w:t>
-      </w:r>
-      <w:proofErr w:type="spellStart"/>
-      <w:r>
-        <w:rPr>
-          <w:rFonts w:eastAsia="Times New Roman" w:cstheme="minorHAnsi"/>
-          <w:i/>
-          <w:iCs/>
-          <w:sz w:val="24"/>
-          <w:szCs w:val="24"/>
-          <w:lang w:val="en-NL" w:eastAsia="en-NL"/>
-        </w:rPr>
-        <w:t>Jinjinov</w:t>
-      </w:r>
-      <w:proofErr w:type="spellEnd"/>
-      <w:r>
-        <w:rPr>
-          <w:rFonts w:eastAsia="Times New Roman" w:cstheme="minorHAnsi"/>
-          <w:i/>
-          <w:iCs/>
-          <w:sz w:val="24"/>
-          <w:szCs w:val="24"/>
-          <w:lang w:val="en-NL" w:eastAsia="en-NL"/>
-        </w:rPr>
-        <w:t>/</w:t>
-      </w:r>
-      <w:proofErr w:type="spellStart"/>
-      <w:r>
-        <w:rPr>
-          <w:rFonts w:eastAsia="Times New Roman" w:cstheme="minorHAnsi"/>
-          <w:i/>
-          <w:iCs/>
-          <w:sz w:val="24"/>
-          <w:szCs w:val="24"/>
-          <w:lang w:val="en-NL" w:eastAsia="en-NL"/>
-        </w:rPr>
-        <w:t>IndexedDB.Blazor</w:t>
-      </w:r>
-      <w:proofErr w:type="spellEnd"/>
-      <w:r>
-        <w:rPr>
-          <w:rFonts w:eastAsia="Times New Roman" w:cstheme="minorHAnsi"/>
-          <w:i/>
-          <w:iCs/>
-          <w:sz w:val="24"/>
-          <w:szCs w:val="24"/>
-          <w:lang w:val="en-NL" w:eastAsia="en-NL"/>
-        </w:rPr>
-        <w:t xml:space="preserve">: A Blazor library for accessing </w:t>
-      </w:r>
-      <w:proofErr w:type="spellStart"/>
-      <w:r>
-        <w:rPr>
-          <w:rFonts w:eastAsia="Times New Roman" w:cstheme="minorHAnsi"/>
-          <w:i/>
-          <w:iCs/>
-          <w:sz w:val="24"/>
-          <w:szCs w:val="24"/>
-          <w:lang w:val="en-NL" w:eastAsia="en-NL"/>
-        </w:rPr>
-        <w:t>IndexedDB</w:t>
-      </w:r>
-      <w:proofErr w:type="spellEnd"/>
-      <w:r>
-        <w:rPr>
-          <w:rFonts w:eastAsia="Times New Roman" w:cstheme="minorHAnsi"/>
-          <w:sz w:val="24"/>
-          <w:szCs w:val="24"/>
-          <w:lang w:val="en-NL" w:eastAsia="en-NL"/>
+          <w:lang w:eastAsia="en-NL"/>
+        </w:rPr>
+        <w:t>GitHub - Jinjinov/IndexedDB.Blazor: A Blazor library for accessing IndexedDB</w:t>
+      </w:r>
+      <w:r>
+        <w:rPr>
+          <w:rFonts w:eastAsia="Times New Roman" w:cstheme="minorHAnsi"/>
+          <w:sz w:val="24"/>
+          <w:szCs w:val="24"/>
+          <w:lang w:eastAsia="en-NL"/>
         </w:rPr>
         <w:t>. GitHub. https://github.com/Jinjinov/IndexedDB.Blazor</w:t>
       </w:r>
@@ -3557,7 +2221,7 @@
           <w:rFonts w:eastAsia="Times New Roman" w:cstheme="minorHAnsi"/>
           <w:sz w:val="24"/>
           <w:szCs w:val="24"/>
-          <w:lang w:val="en-NL" w:eastAsia="en-NL"/>
+          <w:lang w:eastAsia="en-NL"/>
         </w:rPr>
       </w:pPr>
       <w:r>
@@ -3567,53 +2231,16 @@
           <w:iCs/>
           <w:sz w:val="24"/>
           <w:szCs w:val="24"/>
-          <w:lang w:val="en-NL" w:eastAsia="en-NL"/>
-        </w:rPr>
-        <w:t xml:space="preserve">NuGet Gallery | Packages matching </w:t>
-      </w:r>
-      <w:proofErr w:type="spellStart"/>
-      <w:r>
-        <w:rPr>
-          <w:rFonts w:eastAsia="Times New Roman" w:cstheme="minorHAnsi"/>
-          <w:i/>
-          <w:iCs/>
-          <w:sz w:val="24"/>
-          <w:szCs w:val="24"/>
-          <w:lang w:val="en-NL" w:eastAsia="en-NL"/>
-        </w:rPr>
-        <w:t>blazor</w:t>
-      </w:r>
-      <w:proofErr w:type="spellEnd"/>
-      <w:r>
-        <w:rPr>
-          <w:rFonts w:eastAsia="Times New Roman" w:cstheme="minorHAnsi"/>
-          <w:i/>
-          <w:iCs/>
-          <w:sz w:val="24"/>
-          <w:szCs w:val="24"/>
-          <w:lang w:val="en-NL" w:eastAsia="en-NL"/>
-        </w:rPr>
-        <w:t xml:space="preserve"> </w:t>
-      </w:r>
-      <w:proofErr w:type="spellStart"/>
-      <w:r>
-        <w:rPr>
-          <w:rFonts w:eastAsia="Times New Roman" w:cstheme="minorHAnsi"/>
-          <w:i/>
-          <w:iCs/>
-          <w:sz w:val="24"/>
-          <w:szCs w:val="24"/>
-          <w:lang w:val="en-NL" w:eastAsia="en-NL"/>
-        </w:rPr>
-        <w:t>indexeddb</w:t>
-      </w:r>
-      <w:proofErr w:type="spellEnd"/>
-      <w:r>
-        <w:rPr>
-          <w:rFonts w:eastAsia="Times New Roman" w:cstheme="minorHAnsi"/>
-          <w:sz w:val="24"/>
-          <w:szCs w:val="24"/>
-          <w:lang w:val="en-NL" w:eastAsia="en-NL"/>
+          <w:lang w:eastAsia="en-NL"/>
+        </w:rPr>
+        <w:t>NuGet Gallery | Packages matching blazor indexeddb</w:t>
+      </w:r>
+      <w:r>
+        <w:rPr>
+          <w:rFonts w:eastAsia="Times New Roman" w:cstheme="minorHAnsi"/>
+          <w:sz w:val="24"/>
+          <w:szCs w:val="24"/>
+          <w:lang w:eastAsia="en-NL"/>
         </w:rPr>
         <w:t>. (n.d.). https://www.nuget.org/packages?q=blazor+indexeddb</w:t>
       </w:r>
@@ -3634,10 +2261,9 @@
           <w:rFonts w:eastAsia="Times New Roman" w:cstheme="minorHAnsi"/>
           <w:sz w:val="24"/>
           <w:szCs w:val="24"/>
-          <w:lang w:val="en-NL" w:eastAsia="en-NL"/>
-        </w:rPr>
-      </w:pPr>
-      <w:proofErr w:type="spellStart"/>
+          <w:lang w:eastAsia="en-NL"/>
+        </w:rPr>
+      </w:pPr>
       <w:r>
         <w:rPr>
           <w:rFonts w:eastAsia="Times New Roman" w:cstheme="minorHAnsi"/>
@@ -3645,28 +2271,16 @@
           <w:iCs/>
           <w:sz w:val="24"/>
           <w:szCs w:val="24"/>
-          <w:lang w:val="en-NL" w:eastAsia="en-NL"/>
-        </w:rPr>
-        <w:t>TG.Blazor.IndexedDB</w:t>
-      </w:r>
-      <w:proofErr w:type="spellEnd"/>
-      <w:r>
-        <w:rPr>
-          <w:rFonts w:eastAsia="Times New Roman" w:cstheme="minorHAnsi"/>
-          <w:i/>
-          <w:iCs/>
-          <w:sz w:val="24"/>
-          <w:szCs w:val="24"/>
-          <w:lang w:val="en-NL" w:eastAsia="en-NL"/>
-        </w:rPr>
-        <w:t xml:space="preserve"> 1.5.0-preview</w:t>
-      </w:r>
-      <w:r>
-        <w:rPr>
-          <w:rFonts w:eastAsia="Times New Roman" w:cstheme="minorHAnsi"/>
-          <w:sz w:val="24"/>
-          <w:szCs w:val="24"/>
-          <w:lang w:val="en-NL" w:eastAsia="en-NL"/>
+          <w:lang w:eastAsia="en-NL"/>
+        </w:rPr>
+        <w:t>TG.Blazor.IndexedDB 1.5.0-preview</w:t>
+      </w:r>
+      <w:r>
+        <w:rPr>
+          <w:rFonts w:eastAsia="Times New Roman" w:cstheme="minorHAnsi"/>
+          <w:sz w:val="24"/>
+          <w:szCs w:val="24"/>
+          <w:lang w:eastAsia="en-NL"/>
         </w:rPr>
         <w:t>. (n.d.). https://www.nuget.org/packages/TG.Blazor.IndexedDB/1.5.0-preview</w:t>
       </w:r>
@@ -3687,10 +2301,9 @@
           <w:rFonts w:eastAsia="Times New Roman" w:cstheme="minorHAnsi"/>
           <w:sz w:val="24"/>
           <w:szCs w:val="24"/>
-          <w:lang w:val="en-NL" w:eastAsia="en-NL"/>
-        </w:rPr>
-      </w:pPr>
-      <w:proofErr w:type="spellStart"/>
+          <w:lang w:eastAsia="en-NL"/>
+        </w:rPr>
+      </w:pPr>
       <w:r>
         <w:rPr>
           <w:rFonts w:eastAsia="Times New Roman" w:cstheme="minorHAnsi"/>
@@ -3698,28 +2311,16 @@
           <w:iCs/>
           <w:sz w:val="24"/>
           <w:szCs w:val="24"/>
-          <w:lang w:val="en-NL" w:eastAsia="en-NL"/>
-        </w:rPr>
-        <w:t>Window.localStorage</w:t>
-      </w:r>
-      <w:proofErr w:type="spellEnd"/>
-      <w:r>
-        <w:rPr>
-          <w:rFonts w:eastAsia="Times New Roman" w:cstheme="minorHAnsi"/>
-          <w:i/>
-          <w:iCs/>
-          <w:sz w:val="24"/>
-          <w:szCs w:val="24"/>
-          <w:lang w:val="en-NL" w:eastAsia="en-NL"/>
-        </w:rPr>
-        <w:t xml:space="preserve"> - Web APIs | MDN</w:t>
-      </w:r>
-      <w:r>
-        <w:rPr>
-          <w:rFonts w:eastAsia="Times New Roman" w:cstheme="minorHAnsi"/>
-          <w:sz w:val="24"/>
-          <w:szCs w:val="24"/>
-          <w:lang w:val="en-NL" w:eastAsia="en-NL"/>
+          <w:lang w:eastAsia="en-NL"/>
+        </w:rPr>
+        <w:t>Window.localStorage - Web APIs | MDN</w:t>
+      </w:r>
+      <w:r>
+        <w:rPr>
+          <w:rFonts w:eastAsia="Times New Roman" w:cstheme="minorHAnsi"/>
+          <w:sz w:val="24"/>
+          <w:szCs w:val="24"/>
+          <w:lang w:eastAsia="en-NL"/>
         </w:rPr>
         <w:t>. (2022, September 21). https://developer.mozilla.org/en-US/docs/Web/API/Window/localStorage</w:t>
       </w:r>

</xml_diff>